<commit_message>
added to final report, updated data model, comments on cart
</commit_message>
<xml_diff>
--- a/Documents/Final Report.docx
+++ b/Documents/Final Report.docx
@@ -1,6 +1,6 @@
 
 <file path=word/document.xml><?xml version="1.0" encoding="utf-8"?>
-<w:document xmlns:wpc="http://schemas.microsoft.com/office/word/2010/wordprocessingCanvas" xmlns:mc="http://schemas.openxmlformats.org/markup-compatibility/2006" xmlns:o="urn:schemas-microsoft-com:office:office" xmlns:r="http://schemas.openxmlformats.org/officeDocument/2006/relationships" xmlns:m="http://schemas.openxmlformats.org/officeDocument/2006/math" xmlns:v="urn:schemas-microsoft-com:vml" xmlns:wp14="http://schemas.microsoft.com/office/word/2010/wordprocessingDrawing" xmlns:wp="http://schemas.openxmlformats.org/drawingml/2006/wordprocessingDrawing" xmlns:w10="urn:schemas-microsoft-com:office:word" xmlns:w="http://schemas.openxmlformats.org/wordprocessingml/2006/main" xmlns:w14="http://schemas.microsoft.com/office/word/2010/wordml" xmlns:wpg="http://schemas.microsoft.com/office/word/2010/wordprocessingGroup" xmlns:wpi="http://schemas.microsoft.com/office/word/2010/wordprocessingInk" xmlns:wne="http://schemas.microsoft.com/office/word/2006/wordml" xmlns:wps="http://schemas.microsoft.com/office/word/2010/wordprocessingShape" mc:Ignorable="w14 wp14">
+<w:document xmlns:wpc="http://schemas.microsoft.com/office/word/2010/wordprocessingCanvas" xmlns:cx="http://schemas.microsoft.com/office/drawing/2014/chartex" xmlns:cx1="http://schemas.microsoft.com/office/drawing/2015/9/8/chartex" xmlns:cx2="http://schemas.microsoft.com/office/drawing/2015/10/21/chartex" xmlns:cx3="http://schemas.microsoft.com/office/drawing/2016/5/9/chartex" xmlns:cx4="http://schemas.microsoft.com/office/drawing/2016/5/10/chartex" xmlns:cx5="http://schemas.microsoft.com/office/drawing/2016/5/11/chartex" xmlns:cx6="http://schemas.microsoft.com/office/drawing/2016/5/12/chartex" xmlns:cx7="http://schemas.microsoft.com/office/drawing/2016/5/13/chartex" xmlns:cx8="http://schemas.microsoft.com/office/drawing/2016/5/14/chartex" xmlns:mc="http://schemas.openxmlformats.org/markup-compatibility/2006" xmlns:aink="http://schemas.microsoft.com/office/drawing/2016/ink" xmlns:am3d="http://schemas.microsoft.com/office/drawing/2017/model3d" xmlns:o="urn:schemas-microsoft-com:office:office" xmlns:r="http://schemas.openxmlformats.org/officeDocument/2006/relationships" xmlns:m="http://schemas.openxmlformats.org/officeDocument/2006/math" xmlns:v="urn:schemas-microsoft-com:vml" xmlns:wp14="http://schemas.microsoft.com/office/word/2010/wordprocessingDrawing" xmlns:wp="http://schemas.openxmlformats.org/drawingml/2006/wordprocessingDrawing" xmlns:w10="urn:schemas-microsoft-com:office:word" xmlns:w="http://schemas.openxmlformats.org/wordprocessingml/2006/main" xmlns:w14="http://schemas.microsoft.com/office/word/2010/wordml" xmlns:w15="http://schemas.microsoft.com/office/word/2012/wordml" xmlns:w16cid="http://schemas.microsoft.com/office/word/2016/wordml/cid" xmlns:w16se="http://schemas.microsoft.com/office/word/2015/wordml/symex" xmlns:wpg="http://schemas.microsoft.com/office/word/2010/wordprocessingGroup" xmlns:wpi="http://schemas.microsoft.com/office/word/2010/wordprocessingInk" xmlns:wne="http://schemas.microsoft.com/office/word/2006/wordml" xmlns:wps="http://schemas.microsoft.com/office/word/2010/wordprocessingShape" mc:Ignorable="w14 w15 w16se w16cid wp14">
   <w:body>
     <w:p>
       <w:pPr>
@@ -106,7 +106,6 @@
           <w:szCs w:val="24"/>
         </w:rPr>
       </w:pPr>
-      <w:proofErr w:type="gramStart"/>
       <w:r>
         <w:rPr>
           <w:b/>
@@ -114,17 +113,7 @@
           <w:sz w:val="44"/>
           <w:szCs w:val="24"/>
         </w:rPr>
-        <w:t>for</w:t>
-      </w:r>
-      <w:proofErr w:type="gramEnd"/>
-      <w:r>
-        <w:rPr>
-          <w:b/>
-          <w:color w:val="2E74B5" w:themeColor="accent1" w:themeShade="BF"/>
-          <w:sz w:val="44"/>
-          <w:szCs w:val="24"/>
-        </w:rPr>
-        <w:t xml:space="preserve"> </w:t>
+        <w:t xml:space="preserve">for </w:t>
       </w:r>
     </w:p>
     <w:p>
@@ -155,18 +144,7 @@
           <w:sz w:val="48"/>
           <w:szCs w:val="48"/>
         </w:rPr>
-        <w:t xml:space="preserve"> Ga</w:t>
-      </w:r>
-      <w:bookmarkStart w:id="0" w:name="_GoBack"/>
-      <w:bookmarkEnd w:id="0"/>
-      <w:r>
-        <w:rPr>
-          <w:b/>
-          <w:color w:val="2E74B5" w:themeColor="accent1" w:themeShade="BF"/>
-          <w:sz w:val="48"/>
-          <w:szCs w:val="48"/>
-        </w:rPr>
-        <w:t>mes</w:t>
+        <w:t xml:space="preserve"> Games</w:t>
       </w:r>
     </w:p>
     <w:p>
@@ -1443,34 +1421,17 @@
     </w:p>
     <w:p>
       <w:pPr>
-        <w:rPr>
-          <w:i/>
-          <w:color w:val="FF0000"/>
-          <w:sz w:val="24"/>
-          <w:szCs w:val="24"/>
-        </w:rPr>
-      </w:pPr>
-      <w:r>
-        <w:rPr>
-          <w:i/>
-          <w:color w:val="FF0000"/>
-          <w:sz w:val="24"/>
-          <w:szCs w:val="24"/>
-        </w:rPr>
-        <w:lastRenderedPageBreak/>
-        <w:t>&lt; Texts in this format are comments on how to use the template and are to be deleted when using the template&gt;</w:t>
-      </w:r>
-    </w:p>
-    <w:p>
-      <w:pPr>
         <w:pStyle w:val="Heading2"/>
         <w:numPr>
           <w:ilvl w:val="0"/>
           <w:numId w:val="6"/>
         </w:numPr>
       </w:pPr>
-      <w:bookmarkStart w:id="1" w:name="_Toc513211136"/>
-      <w:r>
+      <w:bookmarkStart w:id="0" w:name="_Toc513211136"/>
+      <w:bookmarkStart w:id="1" w:name="_GoBack"/>
+      <w:bookmarkEnd w:id="1"/>
+      <w:r>
+        <w:lastRenderedPageBreak/>
         <w:t>Project Overview</w:t>
       </w:r>
     </w:p>
@@ -1487,25 +1448,7 @@
         </w:rPr>
       </w:pPr>
       <w:r>
-        <w:t>We are creating a website that will be able to have video games posted and sold. A shopping cart will be implemented so customers can add multiple games to the cart and buy them in one transaction. The games will be able to be sorted by console</w:t>
-      </w:r>
-      <w:r>
-        <w:t xml:space="preserve"> and genre simultaneously</w:t>
-      </w:r>
-      <w:r>
-        <w:t>. Customers must make a</w:t>
-      </w:r>
-      <w:r>
-        <w:t>n</w:t>
-      </w:r>
-      <w:r>
-        <w:t xml:space="preserve"> account to save their order history and be able to place order</w:t>
-      </w:r>
-      <w:r>
-        <w:t>s</w:t>
-      </w:r>
-      <w:r>
-        <w:t>.</w:t>
+        <w:t>We are creating a website that will be able to have video games posted and sold. A shopping cart will be implemented so customers can add multiple games to the cart and buy them in one transaction. The games will be able to be sorted by console and genre simultaneously. Customers must make an account to save their order history and be able to place orders.</w:t>
       </w:r>
     </w:p>
     <w:p/>
@@ -1520,7 +1463,7 @@
       <w:r>
         <w:t>Project Specifications</w:t>
       </w:r>
-      <w:bookmarkEnd w:id="1"/>
+      <w:bookmarkEnd w:id="0"/>
     </w:p>
     <w:p/>
     <w:p>
@@ -1558,13 +1501,7 @@
         </w:numPr>
       </w:pPr>
       <w:r>
-        <w:t>An item must be able to be added to,</w:t>
-      </w:r>
-      <w:r>
-        <w:t xml:space="preserve"> edited,</w:t>
-      </w:r>
-      <w:r>
-        <w:t xml:space="preserve"> or removed from the shopping cart.</w:t>
+        <w:t>An item must be able to be added to, edited, or removed from the shopping cart.</w:t>
       </w:r>
     </w:p>
     <w:p>
@@ -1612,13 +1549,7 @@
         </w:numPr>
       </w:pPr>
       <w:r>
-        <w:t>The client can add</w:t>
-      </w:r>
-      <w:r>
-        <w:t xml:space="preserve"> products to</w:t>
-      </w:r>
-      <w:r>
-        <w:t xml:space="preserve"> the system.</w:t>
+        <w:t>The client can add products to the system.</w:t>
       </w:r>
     </w:p>
     <w:p>
@@ -1656,17 +1587,11 @@
         </w:numPr>
       </w:pPr>
       <w:r>
-        <w:t>The front e</w:t>
-      </w:r>
-      <w:r>
-        <w:t xml:space="preserve">nd will be coded using HTML, CSS and </w:t>
+        <w:t xml:space="preserve">The front end will be coded using HTML, CSS and </w:t>
       </w:r>
       <w:proofErr w:type="spellStart"/>
       <w:r>
-        <w:t>J</w:t>
-      </w:r>
-      <w:r>
-        <w:t>avascript</w:t>
+        <w:t>Javascript</w:t>
       </w:r>
       <w:proofErr w:type="spellEnd"/>
     </w:p>
@@ -1679,10 +1604,7 @@
         </w:numPr>
       </w:pPr>
       <w:r>
-        <w:t>The middleware</w:t>
-      </w:r>
-      <w:r>
-        <w:t xml:space="preserve"> will be built with PHP</w:t>
+        <w:t>The middleware will be built with PHP</w:t>
       </w:r>
     </w:p>
     <w:p>
@@ -2004,6 +1926,18 @@
       <w:pPr>
         <w:pStyle w:val="ListParagraph"/>
         <w:spacing w:after="200" w:line="276" w:lineRule="auto"/>
+        <w:ind w:left="357"/>
+        <w:rPr>
+          <w:rFonts w:cstheme="minorHAnsi"/>
+          <w:i/>
+          <w:color w:val="FF0000"/>
+        </w:rPr>
+      </w:pPr>
+    </w:p>
+    <w:p>
+      <w:pPr>
+        <w:pStyle w:val="ListParagraph"/>
+        <w:spacing w:after="200" w:line="276" w:lineRule="auto"/>
         <w:ind w:left="360"/>
         <w:rPr>
           <w:rFonts w:cstheme="minorHAnsi"/>
@@ -2013,7 +1947,161 @@
         <w:rPr>
           <w:rFonts w:cstheme="minorHAnsi"/>
         </w:rPr>
-        <w:t>…</w:t>
+        <w:t>Problem -  changing the quantity without reloading the page</w:t>
+      </w:r>
+    </w:p>
+    <w:p>
+      <w:pPr>
+        <w:pStyle w:val="ListParagraph"/>
+        <w:spacing w:after="200" w:line="276" w:lineRule="auto"/>
+        <w:ind w:left="360"/>
+        <w:rPr>
+          <w:rFonts w:cstheme="minorHAnsi"/>
+        </w:rPr>
+      </w:pPr>
+      <w:r>
+        <w:rPr>
+          <w:rFonts w:cstheme="minorHAnsi"/>
+        </w:rPr>
+        <w:t xml:space="preserve">Solution </w:t>
+      </w:r>
+      <w:r>
+        <w:rPr>
+          <w:rFonts w:cstheme="minorHAnsi"/>
+        </w:rPr>
+        <w:t xml:space="preserve">- </w:t>
+      </w:r>
+      <w:r>
+        <w:rPr>
+          <w:rFonts w:cstheme="minorHAnsi"/>
+        </w:rPr>
+        <w:t xml:space="preserve"> </w:t>
+      </w:r>
+      <w:r>
+        <w:rPr>
+          <w:rFonts w:cstheme="minorHAnsi"/>
+        </w:rPr>
+        <w:t>learned how to use ajax to change quantity with a server sided script. Explained in code snippets</w:t>
+      </w:r>
+    </w:p>
+    <w:p>
+      <w:pPr>
+        <w:pStyle w:val="ListParagraph"/>
+        <w:spacing w:after="200" w:line="276" w:lineRule="auto"/>
+        <w:ind w:left="360"/>
+        <w:rPr>
+          <w:rFonts w:cstheme="minorHAnsi"/>
+        </w:rPr>
+      </w:pPr>
+    </w:p>
+    <w:p>
+      <w:pPr>
+        <w:pStyle w:val="ListParagraph"/>
+        <w:spacing w:after="200" w:line="276" w:lineRule="auto"/>
+        <w:ind w:left="360"/>
+        <w:rPr>
+          <w:rFonts w:cstheme="minorHAnsi"/>
+        </w:rPr>
+      </w:pPr>
+      <w:r>
+        <w:rPr>
+          <w:rFonts w:cstheme="minorHAnsi"/>
+        </w:rPr>
+        <w:t xml:space="preserve"> </w:t>
+      </w:r>
+      <w:r>
+        <w:rPr>
+          <w:rFonts w:cstheme="minorHAnsi"/>
+        </w:rPr>
+        <w:t>Problem – Git conflicts</w:t>
+      </w:r>
+      <w:r>
+        <w:rPr>
+          <w:rFonts w:cstheme="minorHAnsi"/>
+        </w:rPr>
+        <w:t xml:space="preserve"> when pushing your work</w:t>
+      </w:r>
+    </w:p>
+    <w:p>
+      <w:pPr>
+        <w:pStyle w:val="ListParagraph"/>
+        <w:spacing w:after="200" w:line="276" w:lineRule="auto"/>
+        <w:ind w:left="360"/>
+        <w:rPr>
+          <w:rFonts w:cstheme="minorHAnsi"/>
+        </w:rPr>
+      </w:pPr>
+      <w:r>
+        <w:rPr>
+          <w:rFonts w:cstheme="minorHAnsi"/>
+        </w:rPr>
+        <w:t>Solutions – Ensuring that the most recent version of master was pulled and rebased in branch before work begins</w:t>
+      </w:r>
+    </w:p>
+    <w:p>
+      <w:pPr>
+        <w:pStyle w:val="ListParagraph"/>
+        <w:spacing w:after="200" w:line="276" w:lineRule="auto"/>
+        <w:ind w:left="360"/>
+        <w:rPr>
+          <w:rFonts w:cstheme="minorHAnsi"/>
+        </w:rPr>
+      </w:pPr>
+    </w:p>
+    <w:p>
+      <w:pPr>
+        <w:pStyle w:val="ListParagraph"/>
+        <w:spacing w:after="200" w:line="276" w:lineRule="auto"/>
+        <w:ind w:left="360"/>
+        <w:rPr>
+          <w:rFonts w:cstheme="minorHAnsi"/>
+        </w:rPr>
+      </w:pPr>
+      <w:r>
+        <w:rPr>
+          <w:rFonts w:cstheme="minorHAnsi"/>
+        </w:rPr>
+        <w:t xml:space="preserve">Problem – </w:t>
+      </w:r>
+      <w:r>
+        <w:rPr>
+          <w:rFonts w:cstheme="minorHAnsi"/>
+        </w:rPr>
+        <w:t>Git problems with temp files made by Microsoft when file is open</w:t>
+      </w:r>
+    </w:p>
+    <w:p>
+      <w:pPr>
+        <w:pStyle w:val="ListParagraph"/>
+        <w:spacing w:after="200" w:line="276" w:lineRule="auto"/>
+        <w:ind w:left="360"/>
+        <w:rPr>
+          <w:rFonts w:cstheme="minorHAnsi"/>
+        </w:rPr>
+      </w:pPr>
+      <w:r>
+        <w:rPr>
+          <w:rFonts w:cstheme="minorHAnsi"/>
+        </w:rPr>
+        <w:t xml:space="preserve">Solutions </w:t>
+      </w:r>
+      <w:r>
+        <w:rPr>
+          <w:rFonts w:cstheme="minorHAnsi"/>
+        </w:rPr>
+        <w:t>–</w:t>
+      </w:r>
+      <w:r>
+        <w:rPr>
+          <w:rFonts w:cstheme="minorHAnsi"/>
+        </w:rPr>
+        <w:t xml:space="preserve"> </w:t>
+      </w:r>
+      <w:r>
+        <w:rPr>
+          <w:rFonts w:cstheme="minorHAnsi"/>
+        </w:rPr>
+        <w:t>Close all windows before pushing to git</w:t>
       </w:r>
     </w:p>
     <w:p/>
@@ -2050,12 +2138,53 @@
     </w:p>
     <w:p>
       <w:pPr>
-        <w:spacing w:after="200" w:line="276" w:lineRule="auto"/>
-        <w:ind w:left="360"/>
-      </w:pPr>
-      <w:r>
-        <w:t>…</w:t>
-      </w:r>
+        <w:pStyle w:val="ListParagraph"/>
+        <w:numPr>
+          <w:ilvl w:val="0"/>
+          <w:numId w:val="17"/>
+        </w:numPr>
+        <w:spacing w:after="0" w:line="276" w:lineRule="auto"/>
+      </w:pPr>
+      <w:r>
+        <w:t xml:space="preserve">Learned how to use ajax with </w:t>
+      </w:r>
+      <w:r>
+        <w:t>jQuery</w:t>
+      </w:r>
+      <w:r>
+        <w:t xml:space="preserve"> to run server sided scripts</w:t>
+      </w:r>
+    </w:p>
+    <w:p>
+      <w:pPr>
+        <w:pStyle w:val="ListParagraph"/>
+        <w:numPr>
+          <w:ilvl w:val="0"/>
+          <w:numId w:val="17"/>
+        </w:numPr>
+        <w:spacing w:after="0" w:line="276" w:lineRule="auto"/>
+      </w:pPr>
+      <w:r>
+        <w:t>Learned how to use git properly</w:t>
+      </w:r>
+      <w:r>
+        <w:t xml:space="preserve"> and how to coordinate the team using it</w:t>
+      </w:r>
+    </w:p>
+    <w:p>
+      <w:pPr>
+        <w:pStyle w:val="ListParagraph"/>
+        <w:numPr>
+          <w:ilvl w:val="0"/>
+          <w:numId w:val="17"/>
+        </w:numPr>
+        <w:spacing w:after="0" w:line="276" w:lineRule="auto"/>
+      </w:pPr>
+    </w:p>
+    <w:p>
+      <w:pPr>
+        <w:spacing w:after="0" w:line="276" w:lineRule="auto"/>
+      </w:pPr>
     </w:p>
     <w:p/>
     <w:p>
@@ -2093,13 +2222,24 @@
     <w:p>
       <w:pPr>
         <w:pStyle w:val="ListParagraph"/>
+        <w:numPr>
+          <w:ilvl w:val="0"/>
+          <w:numId w:val="18"/>
+        </w:numPr>
         <w:spacing w:after="200" w:line="276" w:lineRule="auto"/>
-        <w:ind w:left="360"/>
-      </w:pPr>
-      <w:r>
-        <w:t>…</w:t>
-      </w:r>
-    </w:p>
+      </w:pPr>
+    </w:p>
+    <w:p/>
+    <w:p/>
+    <w:p/>
+    <w:p/>
+    <w:p/>
+    <w:p/>
+    <w:p/>
+    <w:p/>
+    <w:p/>
+    <w:p/>
+    <w:p/>
     <w:p/>
     <w:p>
       <w:pPr>
@@ -2111,6 +2251,7 @@
       </w:pPr>
       <w:bookmarkStart w:id="9" w:name="_Toc513211144"/>
       <w:r>
+        <w:lastRenderedPageBreak/>
         <w:t>Code Snippets</w:t>
       </w:r>
       <w:bookmarkEnd w:id="9"/>
@@ -2123,26 +2264,587 @@
           <w:color w:val="FF0000"/>
         </w:rPr>
       </w:pPr>
-      <w:proofErr w:type="gramStart"/>
       <w:r>
         <w:rPr>
           <w:i/>
           <w:color w:val="FF0000"/>
         </w:rPr>
-        <w:t>&lt;A couple of blocks of your team’s code showing examples from the back-end, middle-ware and front-end.</w:t>
-      </w:r>
-      <w:proofErr w:type="gramEnd"/>
-      <w:r>
-        <w:rPr>
+        <w:t>&lt;A couple of blocks of your team’s code showing examples from the back-end, middle-ware and front-end. Explain what it does and why your team is proud of it!&gt;</w:t>
+      </w:r>
+    </w:p>
+    <w:p>
+      <w:pPr>
+        <w:ind w:left="360"/>
+      </w:pPr>
+      <w:r>
+        <w:t>Using ajax for quantity</w:t>
+      </w:r>
+    </w:p>
+    <w:p>
+      <w:pPr>
+        <w:ind w:left="360"/>
+      </w:pPr>
+      <w:r>
+        <w:rPr>
+          <w:noProof/>
+        </w:rPr>
+        <w:drawing>
+          <wp:inline distT="0" distB="0" distL="0" distR="0" wp14:anchorId="18662832" wp14:editId="4D93A87C">
+            <wp:extent cx="6858000" cy="1172210"/>
+            <wp:effectExtent l="0" t="0" r="0" b="0"/>
+            <wp:docPr id="1" name="Picture 1"/>
+            <wp:cNvGraphicFramePr>
+              <a:graphicFrameLocks xmlns:a="http://schemas.openxmlformats.org/drawingml/2006/main" noChangeAspect="1"/>
+            </wp:cNvGraphicFramePr>
+            <a:graphic xmlns:a="http://schemas.openxmlformats.org/drawingml/2006/main">
+              <a:graphicData uri="http://schemas.openxmlformats.org/drawingml/2006/picture">
+                <pic:pic xmlns:pic="http://schemas.openxmlformats.org/drawingml/2006/picture">
+                  <pic:nvPicPr>
+                    <pic:cNvPr id="1" name=""/>
+                    <pic:cNvPicPr/>
+                  </pic:nvPicPr>
+                  <pic:blipFill>
+                    <a:blip r:embed="rId8"/>
+                    <a:stretch>
+                      <a:fillRect/>
+                    </a:stretch>
+                  </pic:blipFill>
+                  <pic:spPr>
+                    <a:xfrm>
+                      <a:off x="0" y="0"/>
+                      <a:ext cx="6858000" cy="1172210"/>
+                    </a:xfrm>
+                    <a:prstGeom prst="rect">
+                      <a:avLst/>
+                    </a:prstGeom>
+                  </pic:spPr>
+                </pic:pic>
+              </a:graphicData>
+            </a:graphic>
+          </wp:inline>
+        </w:drawing>
+      </w:r>
+    </w:p>
+    <w:p>
+      <w:pPr>
+        <w:ind w:left="360"/>
+      </w:pPr>
+      <w:r>
+        <w:rPr>
+          <w:noProof/>
+        </w:rPr>
+        <w:drawing>
+          <wp:inline distT="0" distB="0" distL="0" distR="0" wp14:anchorId="7B08FD80" wp14:editId="73C54C6C">
+            <wp:extent cx="6858000" cy="4263390"/>
+            <wp:effectExtent l="0" t="0" r="0" b="0"/>
+            <wp:docPr id="3" name="Picture 3"/>
+            <wp:cNvGraphicFramePr>
+              <a:graphicFrameLocks xmlns:a="http://schemas.openxmlformats.org/drawingml/2006/main" noChangeAspect="1"/>
+            </wp:cNvGraphicFramePr>
+            <a:graphic xmlns:a="http://schemas.openxmlformats.org/drawingml/2006/main">
+              <a:graphicData uri="http://schemas.openxmlformats.org/drawingml/2006/picture">
+                <pic:pic xmlns:pic="http://schemas.openxmlformats.org/drawingml/2006/picture">
+                  <pic:nvPicPr>
+                    <pic:cNvPr id="1" name=""/>
+                    <pic:cNvPicPr/>
+                  </pic:nvPicPr>
+                  <pic:blipFill>
+                    <a:blip r:embed="rId9"/>
+                    <a:stretch>
+                      <a:fillRect/>
+                    </a:stretch>
+                  </pic:blipFill>
+                  <pic:spPr>
+                    <a:xfrm>
+                      <a:off x="0" y="0"/>
+                      <a:ext cx="6858000" cy="4263390"/>
+                    </a:xfrm>
+                    <a:prstGeom prst="rect">
+                      <a:avLst/>
+                    </a:prstGeom>
+                  </pic:spPr>
+                </pic:pic>
+              </a:graphicData>
+            </a:graphic>
+          </wp:inline>
+        </w:drawing>
+      </w:r>
+    </w:p>
+    <w:p>
+      <w:pPr>
+        <w:ind w:left="360"/>
+      </w:pPr>
+    </w:p>
+    <w:p>
+      <w:pPr>
+        <w:ind w:left="360"/>
+        <w:jc w:val="center"/>
+      </w:pPr>
+      <w:r>
+        <w:rPr>
+          <w:i/>
+          <w:iCs/>
+          <w:noProof/>
+          <w:color w:val="FF0000"/>
+          <w:sz w:val="20"/>
+          <w:szCs w:val="20"/>
+        </w:rPr>
+        <w:lastRenderedPageBreak/>
+        <w:drawing>
+          <wp:inline distT="0" distB="0" distL="0" distR="0" wp14:anchorId="0E44BBC0" wp14:editId="4BA7FF41">
+            <wp:extent cx="4505203" cy="3268980"/>
+            <wp:effectExtent l="0" t="0" r="0" b="0"/>
+            <wp:docPr id="6" name="Picture 6" descr="https://lh4.googleusercontent.com/Kiv31yKHhbbS6Iqi-e0HSeImuNYIBud608oc0qO8DJ75quhaXbh_xFPe80IWCvq-bT3wo0zhNbJQsqmrmz180scj8kdGK-JG6QHE4hHWxJHn43RZeNPIjqUQLz2zKnrj-zQ3HZl5"/>
+            <wp:cNvGraphicFramePr>
+              <a:graphicFrameLocks xmlns:a="http://schemas.openxmlformats.org/drawingml/2006/main" noChangeAspect="1"/>
+            </wp:cNvGraphicFramePr>
+            <a:graphic xmlns:a="http://schemas.openxmlformats.org/drawingml/2006/main">
+              <a:graphicData uri="http://schemas.openxmlformats.org/drawingml/2006/picture">
+                <pic:pic xmlns:pic="http://schemas.openxmlformats.org/drawingml/2006/picture">
+                  <pic:nvPicPr>
+                    <pic:cNvPr id="0" name="Picture 1" descr="https://lh4.googleusercontent.com/Kiv31yKHhbbS6Iqi-e0HSeImuNYIBud608oc0qO8DJ75quhaXbh_xFPe80IWCvq-bT3wo0zhNbJQsqmrmz180scj8kdGK-JG6QHE4hHWxJHn43RZeNPIjqUQLz2zKnrj-zQ3HZl5"/>
+                    <pic:cNvPicPr>
+                      <a:picLocks noChangeAspect="1" noChangeArrowheads="1"/>
+                    </pic:cNvPicPr>
+                  </pic:nvPicPr>
+                  <pic:blipFill>
+                    <a:blip r:embed="rId10" cstate="print">
+                      <a:extLst>
+                        <a:ext uri="{28A0092B-C50C-407E-A947-70E740481C1C}">
+                          <a14:useLocalDpi xmlns:a14="http://schemas.microsoft.com/office/drawing/2010/main" val="0"/>
+                        </a:ext>
+                      </a:extLst>
+                    </a:blip>
+                    <a:srcRect/>
+                    <a:stretch>
+                      <a:fillRect/>
+                    </a:stretch>
+                  </pic:blipFill>
+                  <pic:spPr bwMode="auto">
+                    <a:xfrm>
+                      <a:off x="0" y="0"/>
+                      <a:ext cx="4521215" cy="3280598"/>
+                    </a:xfrm>
+                    <a:prstGeom prst="rect">
+                      <a:avLst/>
+                    </a:prstGeom>
+                    <a:noFill/>
+                    <a:ln>
+                      <a:noFill/>
+                    </a:ln>
+                  </pic:spPr>
+                </pic:pic>
+              </a:graphicData>
+            </a:graphic>
+          </wp:inline>
+        </w:drawing>
+      </w:r>
+    </w:p>
+    <w:p>
+      <w:pPr>
+        <w:pBdr>
+          <w:top w:val="nil"/>
+          <w:left w:val="nil"/>
+          <w:bottom w:val="nil"/>
+          <w:right w:val="nil"/>
+          <w:between w:val="nil"/>
+        </w:pBdr>
+        <w:spacing w:after="200" w:line="240" w:lineRule="auto"/>
+        <w:jc w:val="center"/>
+        <w:rPr>
+          <w:b/>
           <w:i/>
           <w:color w:val="FF0000"/>
-        </w:rPr>
-        <w:t xml:space="preserve"> Explain what it does and why your team is proud of it!&gt;</w:t>
-      </w:r>
+          <w:sz w:val="20"/>
+          <w:szCs w:val="20"/>
+        </w:rPr>
+      </w:pPr>
+      <w:r>
+        <w:rPr>
+          <w:b/>
+          <w:color w:val="5B9BD5"/>
+          <w:sz w:val="18"/>
+          <w:szCs w:val="18"/>
+        </w:rPr>
+        <w:t>Figure 1 - UML Use Case Diagram</w:t>
+      </w:r>
+    </w:p>
+    <w:p>
+      <w:pPr>
+        <w:ind w:left="360"/>
+      </w:pPr>
+    </w:p>
+    <w:p>
+      <w:pPr>
+        <w:ind w:left="360"/>
+        <w:jc w:val="center"/>
+      </w:pPr>
+      <w:r>
+        <w:rPr>
+          <w:noProof/>
+        </w:rPr>
+        <w:drawing>
+          <wp:inline distT="0" distB="0" distL="0" distR="0" wp14:anchorId="7BD763CB" wp14:editId="14CB5AE2">
+            <wp:extent cx="5189171" cy="4274820"/>
+            <wp:effectExtent l="0" t="0" r="0" b="0"/>
+            <wp:docPr id="4" name="Picture 4"/>
+            <wp:cNvGraphicFramePr>
+              <a:graphicFrameLocks xmlns:a="http://schemas.openxmlformats.org/drawingml/2006/main" noChangeAspect="1"/>
+            </wp:cNvGraphicFramePr>
+            <a:graphic xmlns:a="http://schemas.openxmlformats.org/drawingml/2006/main">
+              <a:graphicData uri="http://schemas.openxmlformats.org/drawingml/2006/picture">
+                <pic:pic xmlns:pic="http://schemas.openxmlformats.org/drawingml/2006/picture">
+                  <pic:nvPicPr>
+                    <pic:cNvPr id="1" name=""/>
+                    <pic:cNvPicPr/>
+                  </pic:nvPicPr>
+                  <pic:blipFill>
+                    <a:blip r:embed="rId11"/>
+                    <a:stretch>
+                      <a:fillRect/>
+                    </a:stretch>
+                  </pic:blipFill>
+                  <pic:spPr>
+                    <a:xfrm>
+                      <a:off x="0" y="0"/>
+                      <a:ext cx="5203735" cy="4286817"/>
+                    </a:xfrm>
+                    <a:prstGeom prst="rect">
+                      <a:avLst/>
+                    </a:prstGeom>
+                  </pic:spPr>
+                </pic:pic>
+              </a:graphicData>
+            </a:graphic>
+          </wp:inline>
+        </w:drawing>
+      </w:r>
+    </w:p>
+    <w:p>
+      <w:pPr>
+        <w:pBdr>
+          <w:top w:val="nil"/>
+          <w:left w:val="nil"/>
+          <w:bottom w:val="nil"/>
+          <w:right w:val="nil"/>
+          <w:between w:val="nil"/>
+        </w:pBdr>
+        <w:spacing w:after="200" w:line="240" w:lineRule="auto"/>
+        <w:jc w:val="center"/>
+        <w:rPr>
+          <w:b/>
+          <w:i/>
+          <w:color w:val="FF0000"/>
+          <w:sz w:val="20"/>
+          <w:szCs w:val="20"/>
+        </w:rPr>
+      </w:pPr>
+      <w:r>
+        <w:rPr>
+          <w:b/>
+          <w:color w:val="5B9BD5"/>
+          <w:sz w:val="18"/>
+          <w:szCs w:val="18"/>
+        </w:rPr>
+        <w:t xml:space="preserve">Figure </w:t>
+      </w:r>
+      <w:r>
+        <w:rPr>
+          <w:b/>
+          <w:color w:val="5B9BD5"/>
+          <w:sz w:val="18"/>
+          <w:szCs w:val="18"/>
+        </w:rPr>
+        <w:t>2</w:t>
+      </w:r>
+      <w:r>
+        <w:rPr>
+          <w:b/>
+          <w:color w:val="5B9BD5"/>
+          <w:sz w:val="18"/>
+          <w:szCs w:val="18"/>
+        </w:rPr>
+        <w:t xml:space="preserve"> </w:t>
+      </w:r>
+      <w:r>
+        <w:rPr>
+          <w:b/>
+          <w:color w:val="5B9BD5"/>
+          <w:sz w:val="18"/>
+          <w:szCs w:val="18"/>
+        </w:rPr>
+        <w:t>–</w:t>
+      </w:r>
+      <w:r>
+        <w:rPr>
+          <w:b/>
+          <w:color w:val="5B9BD5"/>
+          <w:sz w:val="18"/>
+          <w:szCs w:val="18"/>
+        </w:rPr>
+        <w:t xml:space="preserve"> </w:t>
+      </w:r>
+      <w:r>
+        <w:rPr>
+          <w:b/>
+          <w:color w:val="5B9BD5"/>
+          <w:sz w:val="18"/>
+          <w:szCs w:val="18"/>
+        </w:rPr>
+        <w:t>Data Model</w:t>
+      </w:r>
+      <w:r>
+        <w:rPr>
+          <w:b/>
+          <w:color w:val="5B9BD5"/>
+          <w:sz w:val="18"/>
+          <w:szCs w:val="18"/>
+        </w:rPr>
+        <w:t xml:space="preserve"> Diagram</w:t>
+      </w:r>
+    </w:p>
+    <w:p>
+      <w:pPr>
+        <w:ind w:left="360"/>
+      </w:pPr>
+    </w:p>
+    <w:p>
+      <w:pPr>
+        <w:ind w:left="360"/>
+        <w:jc w:val="center"/>
+      </w:pPr>
+      <w:r>
+        <w:rPr>
+          <w:noProof/>
+        </w:rPr>
+        <w:drawing>
+          <wp:inline distT="0" distB="0" distL="0" distR="0" wp14:anchorId="4C7DEDE8" wp14:editId="0737B5C3">
+            <wp:extent cx="6065520" cy="2929983"/>
+            <wp:effectExtent l="0" t="0" r="0" b="0"/>
+            <wp:docPr id="7" name="Picture 7"/>
+            <wp:cNvGraphicFramePr>
+              <a:graphicFrameLocks xmlns:a="http://schemas.openxmlformats.org/drawingml/2006/main" noChangeAspect="1"/>
+            </wp:cNvGraphicFramePr>
+            <a:graphic xmlns:a="http://schemas.openxmlformats.org/drawingml/2006/main">
+              <a:graphicData uri="http://schemas.openxmlformats.org/drawingml/2006/picture">
+                <pic:pic xmlns:pic="http://schemas.openxmlformats.org/drawingml/2006/picture">
+                  <pic:nvPicPr>
+                    <pic:cNvPr id="1" name=""/>
+                    <pic:cNvPicPr/>
+                  </pic:nvPicPr>
+                  <pic:blipFill>
+                    <a:blip r:embed="rId12"/>
+                    <a:stretch>
+                      <a:fillRect/>
+                    </a:stretch>
+                  </pic:blipFill>
+                  <pic:spPr>
+                    <a:xfrm>
+                      <a:off x="0" y="0"/>
+                      <a:ext cx="6071716" cy="2932976"/>
+                    </a:xfrm>
+                    <a:prstGeom prst="rect">
+                      <a:avLst/>
+                    </a:prstGeom>
+                  </pic:spPr>
+                </pic:pic>
+              </a:graphicData>
+            </a:graphic>
+          </wp:inline>
+        </w:drawing>
+      </w:r>
+    </w:p>
+    <w:p>
+      <w:pPr>
+        <w:pBdr>
+          <w:top w:val="nil"/>
+          <w:left w:val="nil"/>
+          <w:bottom w:val="nil"/>
+          <w:right w:val="nil"/>
+          <w:between w:val="nil"/>
+        </w:pBdr>
+        <w:spacing w:after="200" w:line="240" w:lineRule="auto"/>
+        <w:jc w:val="center"/>
+        <w:rPr>
+          <w:b/>
+          <w:i/>
+          <w:color w:val="FF0000"/>
+          <w:sz w:val="20"/>
+          <w:szCs w:val="20"/>
+        </w:rPr>
+      </w:pPr>
+      <w:r>
+        <w:rPr>
+          <w:b/>
+          <w:color w:val="5B9BD5"/>
+          <w:sz w:val="18"/>
+          <w:szCs w:val="18"/>
+        </w:rPr>
+        <w:t xml:space="preserve">Figure </w:t>
+      </w:r>
+      <w:r>
+        <w:rPr>
+          <w:b/>
+          <w:color w:val="5B9BD5"/>
+          <w:sz w:val="18"/>
+          <w:szCs w:val="18"/>
+        </w:rPr>
+        <w:t>3</w:t>
+      </w:r>
+      <w:r>
+        <w:rPr>
+          <w:b/>
+          <w:color w:val="5B9BD5"/>
+          <w:sz w:val="18"/>
+          <w:szCs w:val="18"/>
+        </w:rPr>
+        <w:t xml:space="preserve"> – </w:t>
+      </w:r>
+      <w:r>
+        <w:rPr>
+          <w:b/>
+          <w:color w:val="5B9BD5"/>
+          <w:sz w:val="18"/>
+          <w:szCs w:val="18"/>
+        </w:rPr>
+        <w:t>Login page</w:t>
+      </w:r>
+    </w:p>
+    <w:p>
+      <w:pPr>
+        <w:ind w:left="360"/>
+        <w:jc w:val="center"/>
+      </w:pPr>
+    </w:p>
+    <w:p>
+      <w:pPr>
+        <w:ind w:left="360"/>
+        <w:jc w:val="center"/>
+      </w:pPr>
+      <w:r>
+        <w:rPr>
+          <w:noProof/>
+        </w:rPr>
+        <w:drawing>
+          <wp:inline distT="0" distB="0" distL="0" distR="0" wp14:anchorId="1F6E32C1" wp14:editId="0D6C3688">
+            <wp:extent cx="6065520" cy="2908080"/>
+            <wp:effectExtent l="0" t="0" r="0" b="0"/>
+            <wp:docPr id="8" name="Picture 8"/>
+            <wp:cNvGraphicFramePr>
+              <a:graphicFrameLocks xmlns:a="http://schemas.openxmlformats.org/drawingml/2006/main" noChangeAspect="1"/>
+            </wp:cNvGraphicFramePr>
+            <a:graphic xmlns:a="http://schemas.openxmlformats.org/drawingml/2006/main">
+              <a:graphicData uri="http://schemas.openxmlformats.org/drawingml/2006/picture">
+                <pic:pic xmlns:pic="http://schemas.openxmlformats.org/drawingml/2006/picture">
+                  <pic:nvPicPr>
+                    <pic:cNvPr id="1" name=""/>
+                    <pic:cNvPicPr/>
+                  </pic:nvPicPr>
+                  <pic:blipFill>
+                    <a:blip r:embed="rId13"/>
+                    <a:stretch>
+                      <a:fillRect/>
+                    </a:stretch>
+                  </pic:blipFill>
+                  <pic:spPr>
+                    <a:xfrm>
+                      <a:off x="0" y="0"/>
+                      <a:ext cx="6076774" cy="2913476"/>
+                    </a:xfrm>
+                    <a:prstGeom prst="rect">
+                      <a:avLst/>
+                    </a:prstGeom>
+                  </pic:spPr>
+                </pic:pic>
+              </a:graphicData>
+            </a:graphic>
+          </wp:inline>
+        </w:drawing>
+      </w:r>
+    </w:p>
+    <w:p>
+      <w:pPr>
+        <w:pBdr>
+          <w:top w:val="nil"/>
+          <w:left w:val="nil"/>
+          <w:bottom w:val="nil"/>
+          <w:right w:val="nil"/>
+          <w:between w:val="nil"/>
+        </w:pBdr>
+        <w:spacing w:after="200" w:line="240" w:lineRule="auto"/>
+        <w:jc w:val="center"/>
+        <w:rPr>
+          <w:b/>
+          <w:i/>
+          <w:color w:val="FF0000"/>
+          <w:sz w:val="20"/>
+          <w:szCs w:val="20"/>
+        </w:rPr>
+      </w:pPr>
+      <w:r>
+        <w:rPr>
+          <w:b/>
+          <w:color w:val="5B9BD5"/>
+          <w:sz w:val="18"/>
+          <w:szCs w:val="18"/>
+        </w:rPr>
+        <w:t xml:space="preserve">Figure </w:t>
+      </w:r>
+      <w:r>
+        <w:rPr>
+          <w:b/>
+          <w:color w:val="5B9BD5"/>
+          <w:sz w:val="18"/>
+          <w:szCs w:val="18"/>
+        </w:rPr>
+        <w:t>4</w:t>
+      </w:r>
+      <w:r>
+        <w:rPr>
+          <w:b/>
+          <w:color w:val="5B9BD5"/>
+          <w:sz w:val="18"/>
+          <w:szCs w:val="18"/>
+        </w:rPr>
+        <w:t xml:space="preserve"> – </w:t>
+      </w:r>
+      <w:r>
+        <w:rPr>
+          <w:b/>
+          <w:color w:val="5B9BD5"/>
+          <w:sz w:val="18"/>
+          <w:szCs w:val="18"/>
+        </w:rPr>
+        <w:t>Cart</w:t>
+      </w:r>
+      <w:r>
+        <w:rPr>
+          <w:b/>
+          <w:color w:val="5B9BD5"/>
+          <w:sz w:val="18"/>
+          <w:szCs w:val="18"/>
+        </w:rPr>
+        <w:t xml:space="preserve"> </w:t>
+      </w:r>
+      <w:r>
+        <w:rPr>
+          <w:b/>
+          <w:color w:val="5B9BD5"/>
+          <w:sz w:val="18"/>
+          <w:szCs w:val="18"/>
+        </w:rPr>
+        <w:t>page</w:t>
+      </w:r>
+    </w:p>
+    <w:p>
+      <w:pPr>
+        <w:ind w:left="360"/>
+        <w:jc w:val="center"/>
+      </w:pPr>
     </w:p>
     <w:sectPr>
-      <w:headerReference w:type="default" r:id="rId9"/>
-      <w:headerReference w:type="first" r:id="rId10"/>
+      <w:headerReference w:type="default" r:id="rId14"/>
+      <w:headerReference w:type="first" r:id="rId15"/>
       <w:pgSz w:w="12240" w:h="15840"/>
       <w:pgMar w:top="720" w:right="720" w:bottom="720" w:left="720" w:header="706" w:footer="706" w:gutter="0"/>
       <w:cols w:space="708"/>
@@ -2154,7 +2856,7 @@
 </file>
 
 <file path=word/endnotes.xml><?xml version="1.0" encoding="utf-8"?>
-<w:endnotes xmlns:wpc="http://schemas.microsoft.com/office/word/2010/wordprocessingCanvas" xmlns:mc="http://schemas.openxmlformats.org/markup-compatibility/2006" xmlns:o="urn:schemas-microsoft-com:office:office" xmlns:r="http://schemas.openxmlformats.org/officeDocument/2006/relationships" xmlns:m="http://schemas.openxmlformats.org/officeDocument/2006/math" xmlns:v="urn:schemas-microsoft-com:vml" xmlns:wp14="http://schemas.microsoft.com/office/word/2010/wordprocessingDrawing" xmlns:wp="http://schemas.openxmlformats.org/drawingml/2006/wordprocessingDrawing" xmlns:w10="urn:schemas-microsoft-com:office:word" xmlns:w="http://schemas.openxmlformats.org/wordprocessingml/2006/main" xmlns:w14="http://schemas.microsoft.com/office/word/2010/wordml" xmlns:wpg="http://schemas.microsoft.com/office/word/2010/wordprocessingGroup" xmlns:wpi="http://schemas.microsoft.com/office/word/2010/wordprocessingInk" xmlns:wne="http://schemas.microsoft.com/office/word/2006/wordml" xmlns:wps="http://schemas.microsoft.com/office/word/2010/wordprocessingShape" mc:Ignorable="w14 wp14">
+<w:endnotes xmlns:wpc="http://schemas.microsoft.com/office/word/2010/wordprocessingCanvas" xmlns:cx="http://schemas.microsoft.com/office/drawing/2014/chartex" xmlns:cx1="http://schemas.microsoft.com/office/drawing/2015/9/8/chartex" xmlns:cx2="http://schemas.microsoft.com/office/drawing/2015/10/21/chartex" xmlns:cx3="http://schemas.microsoft.com/office/drawing/2016/5/9/chartex" xmlns:cx4="http://schemas.microsoft.com/office/drawing/2016/5/10/chartex" xmlns:cx5="http://schemas.microsoft.com/office/drawing/2016/5/11/chartex" xmlns:cx6="http://schemas.microsoft.com/office/drawing/2016/5/12/chartex" xmlns:cx7="http://schemas.microsoft.com/office/drawing/2016/5/13/chartex" xmlns:cx8="http://schemas.microsoft.com/office/drawing/2016/5/14/chartex" xmlns:mc="http://schemas.openxmlformats.org/markup-compatibility/2006" xmlns:aink="http://schemas.microsoft.com/office/drawing/2016/ink" xmlns:am3d="http://schemas.microsoft.com/office/drawing/2017/model3d" xmlns:o="urn:schemas-microsoft-com:office:office" xmlns:r="http://schemas.openxmlformats.org/officeDocument/2006/relationships" xmlns:m="http://schemas.openxmlformats.org/officeDocument/2006/math" xmlns:v="urn:schemas-microsoft-com:vml" xmlns:wp14="http://schemas.microsoft.com/office/word/2010/wordprocessingDrawing" xmlns:wp="http://schemas.openxmlformats.org/drawingml/2006/wordprocessingDrawing" xmlns:w10="urn:schemas-microsoft-com:office:word" xmlns:w="http://schemas.openxmlformats.org/wordprocessingml/2006/main" xmlns:w14="http://schemas.microsoft.com/office/word/2010/wordml" xmlns:w15="http://schemas.microsoft.com/office/word/2012/wordml" xmlns:w16cid="http://schemas.microsoft.com/office/word/2016/wordml/cid" xmlns:w16se="http://schemas.microsoft.com/office/word/2015/wordml/symex" xmlns:wpg="http://schemas.microsoft.com/office/word/2010/wordprocessingGroup" xmlns:wpi="http://schemas.microsoft.com/office/word/2010/wordprocessingInk" xmlns:wne="http://schemas.microsoft.com/office/word/2006/wordml" xmlns:wps="http://schemas.microsoft.com/office/word/2010/wordprocessingShape" mc:Ignorable="w14 w15 w16se w16cid wp14">
   <w:endnote w:type="separator" w:id="-1">
     <w:p>
       <w:pPr>
@@ -2179,7 +2881,7 @@
 </file>
 
 <file path=word/footnotes.xml><?xml version="1.0" encoding="utf-8"?>
-<w:footnotes xmlns:wpc="http://schemas.microsoft.com/office/word/2010/wordprocessingCanvas" xmlns:mc="http://schemas.openxmlformats.org/markup-compatibility/2006" xmlns:o="urn:schemas-microsoft-com:office:office" xmlns:r="http://schemas.openxmlformats.org/officeDocument/2006/relationships" xmlns:m="http://schemas.openxmlformats.org/officeDocument/2006/math" xmlns:v="urn:schemas-microsoft-com:vml" xmlns:wp14="http://schemas.microsoft.com/office/word/2010/wordprocessingDrawing" xmlns:wp="http://schemas.openxmlformats.org/drawingml/2006/wordprocessingDrawing" xmlns:w10="urn:schemas-microsoft-com:office:word" xmlns:w="http://schemas.openxmlformats.org/wordprocessingml/2006/main" xmlns:w14="http://schemas.microsoft.com/office/word/2010/wordml" xmlns:wpg="http://schemas.microsoft.com/office/word/2010/wordprocessingGroup" xmlns:wpi="http://schemas.microsoft.com/office/word/2010/wordprocessingInk" xmlns:wne="http://schemas.microsoft.com/office/word/2006/wordml" xmlns:wps="http://schemas.microsoft.com/office/word/2010/wordprocessingShape" mc:Ignorable="w14 wp14">
+<w:footnotes xmlns:wpc="http://schemas.microsoft.com/office/word/2010/wordprocessingCanvas" xmlns:cx="http://schemas.microsoft.com/office/drawing/2014/chartex" xmlns:cx1="http://schemas.microsoft.com/office/drawing/2015/9/8/chartex" xmlns:cx2="http://schemas.microsoft.com/office/drawing/2015/10/21/chartex" xmlns:cx3="http://schemas.microsoft.com/office/drawing/2016/5/9/chartex" xmlns:cx4="http://schemas.microsoft.com/office/drawing/2016/5/10/chartex" xmlns:cx5="http://schemas.microsoft.com/office/drawing/2016/5/11/chartex" xmlns:cx6="http://schemas.microsoft.com/office/drawing/2016/5/12/chartex" xmlns:cx7="http://schemas.microsoft.com/office/drawing/2016/5/13/chartex" xmlns:cx8="http://schemas.microsoft.com/office/drawing/2016/5/14/chartex" xmlns:mc="http://schemas.openxmlformats.org/markup-compatibility/2006" xmlns:aink="http://schemas.microsoft.com/office/drawing/2016/ink" xmlns:am3d="http://schemas.microsoft.com/office/drawing/2017/model3d" xmlns:o="urn:schemas-microsoft-com:office:office" xmlns:r="http://schemas.openxmlformats.org/officeDocument/2006/relationships" xmlns:m="http://schemas.openxmlformats.org/officeDocument/2006/math" xmlns:v="urn:schemas-microsoft-com:vml" xmlns:wp14="http://schemas.microsoft.com/office/word/2010/wordprocessingDrawing" xmlns:wp="http://schemas.openxmlformats.org/drawingml/2006/wordprocessingDrawing" xmlns:w10="urn:schemas-microsoft-com:office:word" xmlns:w="http://schemas.openxmlformats.org/wordprocessingml/2006/main" xmlns:w14="http://schemas.microsoft.com/office/word/2010/wordml" xmlns:w15="http://schemas.microsoft.com/office/word/2012/wordml" xmlns:w16cid="http://schemas.microsoft.com/office/word/2016/wordml/cid" xmlns:w16se="http://schemas.microsoft.com/office/word/2015/wordml/symex" xmlns:wpg="http://schemas.microsoft.com/office/word/2010/wordprocessingGroup" xmlns:wpi="http://schemas.microsoft.com/office/word/2010/wordprocessingInk" xmlns:wne="http://schemas.microsoft.com/office/word/2006/wordml" xmlns:wps="http://schemas.microsoft.com/office/word/2010/wordprocessingShape" mc:Ignorable="w14 w15 w16se w16cid wp14">
   <w:footnote w:type="separator" w:id="-1">
     <w:p>
       <w:pPr>
@@ -2204,7 +2906,7 @@
 </file>
 
 <file path=word/header1.xml><?xml version="1.0" encoding="utf-8"?>
-<w:hdr xmlns:wpc="http://schemas.microsoft.com/office/word/2010/wordprocessingCanvas" xmlns:mc="http://schemas.openxmlformats.org/markup-compatibility/2006" xmlns:o="urn:schemas-microsoft-com:office:office" xmlns:r="http://schemas.openxmlformats.org/officeDocument/2006/relationships" xmlns:m="http://schemas.openxmlformats.org/officeDocument/2006/math" xmlns:v="urn:schemas-microsoft-com:vml" xmlns:wp14="http://schemas.microsoft.com/office/word/2010/wordprocessingDrawing" xmlns:wp="http://schemas.openxmlformats.org/drawingml/2006/wordprocessingDrawing" xmlns:w10="urn:schemas-microsoft-com:office:word" xmlns:w="http://schemas.openxmlformats.org/wordprocessingml/2006/main" xmlns:w14="http://schemas.microsoft.com/office/word/2010/wordml" xmlns:wpg="http://schemas.microsoft.com/office/word/2010/wordprocessingGroup" xmlns:wpi="http://schemas.microsoft.com/office/word/2010/wordprocessingInk" xmlns:wne="http://schemas.microsoft.com/office/word/2006/wordml" xmlns:wps="http://schemas.microsoft.com/office/word/2010/wordprocessingShape" mc:Ignorable="w14 wp14">
+<w:hdr xmlns:wpc="http://schemas.microsoft.com/office/word/2010/wordprocessingCanvas" xmlns:cx="http://schemas.microsoft.com/office/drawing/2014/chartex" xmlns:cx1="http://schemas.microsoft.com/office/drawing/2015/9/8/chartex" xmlns:cx2="http://schemas.microsoft.com/office/drawing/2015/10/21/chartex" xmlns:cx3="http://schemas.microsoft.com/office/drawing/2016/5/9/chartex" xmlns:cx4="http://schemas.microsoft.com/office/drawing/2016/5/10/chartex" xmlns:cx5="http://schemas.microsoft.com/office/drawing/2016/5/11/chartex" xmlns:cx6="http://schemas.microsoft.com/office/drawing/2016/5/12/chartex" xmlns:cx7="http://schemas.microsoft.com/office/drawing/2016/5/13/chartex" xmlns:cx8="http://schemas.microsoft.com/office/drawing/2016/5/14/chartex" xmlns:mc="http://schemas.openxmlformats.org/markup-compatibility/2006" xmlns:aink="http://schemas.microsoft.com/office/drawing/2016/ink" xmlns:am3d="http://schemas.microsoft.com/office/drawing/2017/model3d" xmlns:o="urn:schemas-microsoft-com:office:office" xmlns:r="http://schemas.openxmlformats.org/officeDocument/2006/relationships" xmlns:m="http://schemas.openxmlformats.org/officeDocument/2006/math" xmlns:v="urn:schemas-microsoft-com:vml" xmlns:wp14="http://schemas.microsoft.com/office/word/2010/wordprocessingDrawing" xmlns:wp="http://schemas.openxmlformats.org/drawingml/2006/wordprocessingDrawing" xmlns:w10="urn:schemas-microsoft-com:office:word" xmlns:w="http://schemas.openxmlformats.org/wordprocessingml/2006/main" xmlns:w14="http://schemas.microsoft.com/office/word/2010/wordml" xmlns:w15="http://schemas.microsoft.com/office/word/2012/wordml" xmlns:w16cid="http://schemas.microsoft.com/office/word/2016/wordml/cid" xmlns:w16se="http://schemas.microsoft.com/office/word/2015/wordml/symex" xmlns:wpg="http://schemas.microsoft.com/office/word/2010/wordprocessingGroup" xmlns:wpi="http://schemas.microsoft.com/office/word/2010/wordprocessingInk" xmlns:wne="http://schemas.microsoft.com/office/word/2006/wordml" xmlns:wps="http://schemas.microsoft.com/office/word/2010/wordprocessingShape" mc:Ignorable="w14 w15 w16se w16cid wp14">
   <w:tbl>
     <w:tblPr>
       <w:tblW w:w="0" w:type="auto"/>
@@ -2267,7 +2969,7 @@
               <w:lang w:eastAsia="ja-JP"/>
             </w:rPr>
             <w:drawing>
-              <wp:inline distT="0" distB="0" distL="0" distR="0">
+              <wp:inline distT="0" distB="0" distL="0" distR="0" wp14:anchorId="0C59EBEB" wp14:editId="70BC5A54">
                 <wp:extent cx="1093758" cy="540947"/>
                 <wp:effectExtent l="19050" t="0" r="0" b="0"/>
                 <wp:docPr id="9" name="Picture 21"/>
@@ -2445,7 +3147,7 @@
 </file>
 
 <file path=word/header2.xml><?xml version="1.0" encoding="utf-8"?>
-<w:hdr xmlns:wpc="http://schemas.microsoft.com/office/word/2010/wordprocessingCanvas" xmlns:mc="http://schemas.openxmlformats.org/markup-compatibility/2006" xmlns:o="urn:schemas-microsoft-com:office:office" xmlns:r="http://schemas.openxmlformats.org/officeDocument/2006/relationships" xmlns:m="http://schemas.openxmlformats.org/officeDocument/2006/math" xmlns:v="urn:schemas-microsoft-com:vml" xmlns:wp14="http://schemas.microsoft.com/office/word/2010/wordprocessingDrawing" xmlns:wp="http://schemas.openxmlformats.org/drawingml/2006/wordprocessingDrawing" xmlns:w10="urn:schemas-microsoft-com:office:word" xmlns:w="http://schemas.openxmlformats.org/wordprocessingml/2006/main" xmlns:w14="http://schemas.microsoft.com/office/word/2010/wordml" xmlns:wpg="http://schemas.microsoft.com/office/word/2010/wordprocessingGroup" xmlns:wpi="http://schemas.microsoft.com/office/word/2010/wordprocessingInk" xmlns:wne="http://schemas.microsoft.com/office/word/2006/wordml" xmlns:wps="http://schemas.microsoft.com/office/word/2010/wordprocessingShape" mc:Ignorable="w14 wp14">
+<w:hdr xmlns:wpc="http://schemas.microsoft.com/office/word/2010/wordprocessingCanvas" xmlns:cx="http://schemas.microsoft.com/office/drawing/2014/chartex" xmlns:cx1="http://schemas.microsoft.com/office/drawing/2015/9/8/chartex" xmlns:cx2="http://schemas.microsoft.com/office/drawing/2015/10/21/chartex" xmlns:cx3="http://schemas.microsoft.com/office/drawing/2016/5/9/chartex" xmlns:cx4="http://schemas.microsoft.com/office/drawing/2016/5/10/chartex" xmlns:cx5="http://schemas.microsoft.com/office/drawing/2016/5/11/chartex" xmlns:cx6="http://schemas.microsoft.com/office/drawing/2016/5/12/chartex" xmlns:cx7="http://schemas.microsoft.com/office/drawing/2016/5/13/chartex" xmlns:cx8="http://schemas.microsoft.com/office/drawing/2016/5/14/chartex" xmlns:mc="http://schemas.openxmlformats.org/markup-compatibility/2006" xmlns:aink="http://schemas.microsoft.com/office/drawing/2016/ink" xmlns:am3d="http://schemas.microsoft.com/office/drawing/2017/model3d" xmlns:o="urn:schemas-microsoft-com:office:office" xmlns:r="http://schemas.openxmlformats.org/officeDocument/2006/relationships" xmlns:m="http://schemas.openxmlformats.org/officeDocument/2006/math" xmlns:v="urn:schemas-microsoft-com:vml" xmlns:wp14="http://schemas.microsoft.com/office/word/2010/wordprocessingDrawing" xmlns:wp="http://schemas.openxmlformats.org/drawingml/2006/wordprocessingDrawing" xmlns:w10="urn:schemas-microsoft-com:office:word" xmlns:w="http://schemas.openxmlformats.org/wordprocessingml/2006/main" xmlns:w14="http://schemas.microsoft.com/office/word/2010/wordml" xmlns:w15="http://schemas.microsoft.com/office/word/2012/wordml" xmlns:w16cid="http://schemas.microsoft.com/office/word/2016/wordml/cid" xmlns:w16se="http://schemas.microsoft.com/office/word/2015/wordml/symex" xmlns:wpg="http://schemas.microsoft.com/office/word/2010/wordprocessingGroup" xmlns:wpi="http://schemas.microsoft.com/office/word/2010/wordprocessingInk" xmlns:wne="http://schemas.microsoft.com/office/word/2006/wordml" xmlns:wps="http://schemas.microsoft.com/office/word/2010/wordprocessingShape" mc:Ignorable="w14 w15 w16se w16cid wp14">
   <w:p>
     <w:pPr>
       <w:pStyle w:val="Header"/>
@@ -2456,7 +3158,7 @@
         <w:lang w:eastAsia="ja-JP"/>
       </w:rPr>
       <w:drawing>
-        <wp:inline distT="0" distB="0" distL="0" distR="0">
+        <wp:inline distT="0" distB="0" distL="0" distR="0" wp14:anchorId="04E23F0E" wp14:editId="7699BD58">
           <wp:extent cx="1093758" cy="540947"/>
           <wp:effectExtent l="19050" t="0" r="0" b="0"/>
           <wp:docPr id="2" name="Picture 21"/>
@@ -2506,8 +3208,8 @@
 </file>
 
 <file path=word/numbering.xml><?xml version="1.0" encoding="utf-8"?>
-<w:numbering xmlns:wpc="http://schemas.microsoft.com/office/word/2010/wordprocessingCanvas" xmlns:mc="http://schemas.openxmlformats.org/markup-compatibility/2006" xmlns:o="urn:schemas-microsoft-com:office:office" xmlns:r="http://schemas.openxmlformats.org/officeDocument/2006/relationships" xmlns:m="http://schemas.openxmlformats.org/officeDocument/2006/math" xmlns:v="urn:schemas-microsoft-com:vml" xmlns:wp14="http://schemas.microsoft.com/office/word/2010/wordprocessingDrawing" xmlns:wp="http://schemas.openxmlformats.org/drawingml/2006/wordprocessingDrawing" xmlns:w10="urn:schemas-microsoft-com:office:word" xmlns:w="http://schemas.openxmlformats.org/wordprocessingml/2006/main" xmlns:w14="http://schemas.microsoft.com/office/word/2010/wordml" xmlns:wpg="http://schemas.microsoft.com/office/word/2010/wordprocessingGroup" xmlns:wpi="http://schemas.microsoft.com/office/word/2010/wordprocessingInk" xmlns:wne="http://schemas.microsoft.com/office/word/2006/wordml" xmlns:wps="http://schemas.microsoft.com/office/word/2010/wordprocessingShape" mc:Ignorable="w14 wp14">
-  <w:abstractNum w:abstractNumId="0">
+<w:numbering xmlns:wpc="http://schemas.microsoft.com/office/word/2010/wordprocessingCanvas" xmlns:cx="http://schemas.microsoft.com/office/drawing/2014/chartex" xmlns:cx1="http://schemas.microsoft.com/office/drawing/2015/9/8/chartex" xmlns:cx2="http://schemas.microsoft.com/office/drawing/2015/10/21/chartex" xmlns:cx3="http://schemas.microsoft.com/office/drawing/2016/5/9/chartex" xmlns:cx4="http://schemas.microsoft.com/office/drawing/2016/5/10/chartex" xmlns:cx5="http://schemas.microsoft.com/office/drawing/2016/5/11/chartex" xmlns:cx6="http://schemas.microsoft.com/office/drawing/2016/5/12/chartex" xmlns:cx7="http://schemas.microsoft.com/office/drawing/2016/5/13/chartex" xmlns:cx8="http://schemas.microsoft.com/office/drawing/2016/5/14/chartex" xmlns:mc="http://schemas.openxmlformats.org/markup-compatibility/2006" xmlns:aink="http://schemas.microsoft.com/office/drawing/2016/ink" xmlns:am3d="http://schemas.microsoft.com/office/drawing/2017/model3d" xmlns:o="urn:schemas-microsoft-com:office:office" xmlns:r="http://schemas.openxmlformats.org/officeDocument/2006/relationships" xmlns:m="http://schemas.openxmlformats.org/officeDocument/2006/math" xmlns:v="urn:schemas-microsoft-com:vml" xmlns:wp14="http://schemas.microsoft.com/office/word/2010/wordprocessingDrawing" xmlns:wp="http://schemas.openxmlformats.org/drawingml/2006/wordprocessingDrawing" xmlns:w10="urn:schemas-microsoft-com:office:word" xmlns:w="http://schemas.openxmlformats.org/wordprocessingml/2006/main" xmlns:w14="http://schemas.microsoft.com/office/word/2010/wordml" xmlns:w15="http://schemas.microsoft.com/office/word/2012/wordml" xmlns:w16cid="http://schemas.microsoft.com/office/word/2016/wordml/cid" xmlns:w16se="http://schemas.microsoft.com/office/word/2015/wordml/symex" xmlns:wpg="http://schemas.microsoft.com/office/word/2010/wordprocessingGroup" xmlns:wpi="http://schemas.microsoft.com/office/word/2010/wordprocessingInk" xmlns:wne="http://schemas.microsoft.com/office/word/2006/wordml" xmlns:wps="http://schemas.microsoft.com/office/word/2010/wordprocessingShape" mc:Ignorable="w14 w15 w16se w16cid wp14">
+  <w:abstractNum w:abstractNumId="0" w15:restartNumberingAfterBreak="0">
     <w:nsid w:val="0AED5CFE"/>
     <w:multiLevelType w:val="hybridMultilevel"/>
     <w:tmpl w:val="AE5C9CB8"/>
@@ -2620,7 +3322,7 @@
       </w:rPr>
     </w:lvl>
   </w:abstractNum>
-  <w:abstractNum w:abstractNumId="1">
+  <w:abstractNum w:abstractNumId="1" w15:restartNumberingAfterBreak="0">
     <w:nsid w:val="0E231116"/>
     <w:multiLevelType w:val="hybridMultilevel"/>
     <w:tmpl w:val="73923842"/>
@@ -2733,7 +3435,7 @@
       </w:rPr>
     </w:lvl>
   </w:abstractNum>
-  <w:abstractNum w:abstractNumId="2">
+  <w:abstractNum w:abstractNumId="2" w15:restartNumberingAfterBreak="0">
     <w:nsid w:val="13752829"/>
     <w:multiLevelType w:val="hybridMultilevel"/>
     <w:tmpl w:val="A8C2928A"/>
@@ -2819,7 +3521,7 @@
       </w:pPr>
     </w:lvl>
   </w:abstractNum>
-  <w:abstractNum w:abstractNumId="3">
+  <w:abstractNum w:abstractNumId="3" w15:restartNumberingAfterBreak="0">
     <w:nsid w:val="166550BE"/>
     <w:multiLevelType w:val="hybridMultilevel"/>
     <w:tmpl w:val="B6E065AC"/>
@@ -2905,7 +3607,7 @@
       </w:pPr>
     </w:lvl>
   </w:abstractNum>
-  <w:abstractNum w:abstractNumId="4">
+  <w:abstractNum w:abstractNumId="4" w15:restartNumberingAfterBreak="0">
     <w:nsid w:val="1CC15254"/>
     <w:multiLevelType w:val="hybridMultilevel"/>
     <w:tmpl w:val="3B604830"/>
@@ -3045,7 +3747,120 @@
       </w:rPr>
     </w:lvl>
   </w:abstractNum>
-  <w:abstractNum w:abstractNumId="5">
+  <w:abstractNum w:abstractNumId="5" w15:restartNumberingAfterBreak="0">
+    <w:nsid w:val="20B921FE"/>
+    <w:multiLevelType w:val="hybridMultilevel"/>
+    <w:tmpl w:val="7B9EEE04"/>
+    <w:lvl w:ilvl="0" w:tplc="10090001">
+      <w:start w:val="1"/>
+      <w:numFmt w:val="bullet"/>
+      <w:lvlText w:val=""/>
+      <w:lvlJc w:val="left"/>
+      <w:pPr>
+        <w:ind w:left="1080" w:hanging="360"/>
+      </w:pPr>
+      <w:rPr>
+        <w:rFonts w:ascii="Symbol" w:hAnsi="Symbol" w:hint="default"/>
+      </w:rPr>
+    </w:lvl>
+    <w:lvl w:ilvl="1" w:tplc="10090003" w:tentative="1">
+      <w:start w:val="1"/>
+      <w:numFmt w:val="bullet"/>
+      <w:lvlText w:val="o"/>
+      <w:lvlJc w:val="left"/>
+      <w:pPr>
+        <w:ind w:left="1800" w:hanging="360"/>
+      </w:pPr>
+      <w:rPr>
+        <w:rFonts w:ascii="Courier New" w:hAnsi="Courier New" w:cs="Courier New" w:hint="default"/>
+      </w:rPr>
+    </w:lvl>
+    <w:lvl w:ilvl="2" w:tplc="10090005" w:tentative="1">
+      <w:start w:val="1"/>
+      <w:numFmt w:val="bullet"/>
+      <w:lvlText w:val=""/>
+      <w:lvlJc w:val="left"/>
+      <w:pPr>
+        <w:ind w:left="2520" w:hanging="360"/>
+      </w:pPr>
+      <w:rPr>
+        <w:rFonts w:ascii="Wingdings" w:hAnsi="Wingdings" w:hint="default"/>
+      </w:rPr>
+    </w:lvl>
+    <w:lvl w:ilvl="3" w:tplc="10090001" w:tentative="1">
+      <w:start w:val="1"/>
+      <w:numFmt w:val="bullet"/>
+      <w:lvlText w:val=""/>
+      <w:lvlJc w:val="left"/>
+      <w:pPr>
+        <w:ind w:left="3240" w:hanging="360"/>
+      </w:pPr>
+      <w:rPr>
+        <w:rFonts w:ascii="Symbol" w:hAnsi="Symbol" w:hint="default"/>
+      </w:rPr>
+    </w:lvl>
+    <w:lvl w:ilvl="4" w:tplc="10090003" w:tentative="1">
+      <w:start w:val="1"/>
+      <w:numFmt w:val="bullet"/>
+      <w:lvlText w:val="o"/>
+      <w:lvlJc w:val="left"/>
+      <w:pPr>
+        <w:ind w:left="3960" w:hanging="360"/>
+      </w:pPr>
+      <w:rPr>
+        <w:rFonts w:ascii="Courier New" w:hAnsi="Courier New" w:cs="Courier New" w:hint="default"/>
+      </w:rPr>
+    </w:lvl>
+    <w:lvl w:ilvl="5" w:tplc="10090005" w:tentative="1">
+      <w:start w:val="1"/>
+      <w:numFmt w:val="bullet"/>
+      <w:lvlText w:val=""/>
+      <w:lvlJc w:val="left"/>
+      <w:pPr>
+        <w:ind w:left="4680" w:hanging="360"/>
+      </w:pPr>
+      <w:rPr>
+        <w:rFonts w:ascii="Wingdings" w:hAnsi="Wingdings" w:hint="default"/>
+      </w:rPr>
+    </w:lvl>
+    <w:lvl w:ilvl="6" w:tplc="10090001" w:tentative="1">
+      <w:start w:val="1"/>
+      <w:numFmt w:val="bullet"/>
+      <w:lvlText w:val=""/>
+      <w:lvlJc w:val="left"/>
+      <w:pPr>
+        <w:ind w:left="5400" w:hanging="360"/>
+      </w:pPr>
+      <w:rPr>
+        <w:rFonts w:ascii="Symbol" w:hAnsi="Symbol" w:hint="default"/>
+      </w:rPr>
+    </w:lvl>
+    <w:lvl w:ilvl="7" w:tplc="10090003" w:tentative="1">
+      <w:start w:val="1"/>
+      <w:numFmt w:val="bullet"/>
+      <w:lvlText w:val="o"/>
+      <w:lvlJc w:val="left"/>
+      <w:pPr>
+        <w:ind w:left="6120" w:hanging="360"/>
+      </w:pPr>
+      <w:rPr>
+        <w:rFonts w:ascii="Courier New" w:hAnsi="Courier New" w:cs="Courier New" w:hint="default"/>
+      </w:rPr>
+    </w:lvl>
+    <w:lvl w:ilvl="8" w:tplc="10090005" w:tentative="1">
+      <w:start w:val="1"/>
+      <w:numFmt w:val="bullet"/>
+      <w:lvlText w:val=""/>
+      <w:lvlJc w:val="left"/>
+      <w:pPr>
+        <w:ind w:left="6840" w:hanging="360"/>
+      </w:pPr>
+      <w:rPr>
+        <w:rFonts w:ascii="Wingdings" w:hAnsi="Wingdings" w:hint="default"/>
+      </w:rPr>
+    </w:lvl>
+  </w:abstractNum>
+  <w:abstractNum w:abstractNumId="6" w15:restartNumberingAfterBreak="0">
     <w:nsid w:val="319560E8"/>
     <w:multiLevelType w:val="hybridMultilevel"/>
     <w:tmpl w:val="BA04AF84"/>
@@ -3158,7 +3973,120 @@
       </w:rPr>
     </w:lvl>
   </w:abstractNum>
-  <w:abstractNum w:abstractNumId="6">
+  <w:abstractNum w:abstractNumId="7" w15:restartNumberingAfterBreak="0">
+    <w:nsid w:val="33661AC0"/>
+    <w:multiLevelType w:val="hybridMultilevel"/>
+    <w:tmpl w:val="B0DEE870"/>
+    <w:lvl w:ilvl="0" w:tplc="10090001">
+      <w:start w:val="1"/>
+      <w:numFmt w:val="bullet"/>
+      <w:lvlText w:val=""/>
+      <w:lvlJc w:val="left"/>
+      <w:pPr>
+        <w:ind w:left="720" w:hanging="360"/>
+      </w:pPr>
+      <w:rPr>
+        <w:rFonts w:ascii="Symbol" w:hAnsi="Symbol" w:hint="default"/>
+      </w:rPr>
+    </w:lvl>
+    <w:lvl w:ilvl="1" w:tplc="10090003" w:tentative="1">
+      <w:start w:val="1"/>
+      <w:numFmt w:val="bullet"/>
+      <w:lvlText w:val="o"/>
+      <w:lvlJc w:val="left"/>
+      <w:pPr>
+        <w:ind w:left="1440" w:hanging="360"/>
+      </w:pPr>
+      <w:rPr>
+        <w:rFonts w:ascii="Courier New" w:hAnsi="Courier New" w:cs="Courier New" w:hint="default"/>
+      </w:rPr>
+    </w:lvl>
+    <w:lvl w:ilvl="2" w:tplc="10090005" w:tentative="1">
+      <w:start w:val="1"/>
+      <w:numFmt w:val="bullet"/>
+      <w:lvlText w:val=""/>
+      <w:lvlJc w:val="left"/>
+      <w:pPr>
+        <w:ind w:left="2160" w:hanging="360"/>
+      </w:pPr>
+      <w:rPr>
+        <w:rFonts w:ascii="Wingdings" w:hAnsi="Wingdings" w:hint="default"/>
+      </w:rPr>
+    </w:lvl>
+    <w:lvl w:ilvl="3" w:tplc="10090001" w:tentative="1">
+      <w:start w:val="1"/>
+      <w:numFmt w:val="bullet"/>
+      <w:lvlText w:val=""/>
+      <w:lvlJc w:val="left"/>
+      <w:pPr>
+        <w:ind w:left="2880" w:hanging="360"/>
+      </w:pPr>
+      <w:rPr>
+        <w:rFonts w:ascii="Symbol" w:hAnsi="Symbol" w:hint="default"/>
+      </w:rPr>
+    </w:lvl>
+    <w:lvl w:ilvl="4" w:tplc="10090003" w:tentative="1">
+      <w:start w:val="1"/>
+      <w:numFmt w:val="bullet"/>
+      <w:lvlText w:val="o"/>
+      <w:lvlJc w:val="left"/>
+      <w:pPr>
+        <w:ind w:left="3600" w:hanging="360"/>
+      </w:pPr>
+      <w:rPr>
+        <w:rFonts w:ascii="Courier New" w:hAnsi="Courier New" w:cs="Courier New" w:hint="default"/>
+      </w:rPr>
+    </w:lvl>
+    <w:lvl w:ilvl="5" w:tplc="10090005" w:tentative="1">
+      <w:start w:val="1"/>
+      <w:numFmt w:val="bullet"/>
+      <w:lvlText w:val=""/>
+      <w:lvlJc w:val="left"/>
+      <w:pPr>
+        <w:ind w:left="4320" w:hanging="360"/>
+      </w:pPr>
+      <w:rPr>
+        <w:rFonts w:ascii="Wingdings" w:hAnsi="Wingdings" w:hint="default"/>
+      </w:rPr>
+    </w:lvl>
+    <w:lvl w:ilvl="6" w:tplc="10090001" w:tentative="1">
+      <w:start w:val="1"/>
+      <w:numFmt w:val="bullet"/>
+      <w:lvlText w:val=""/>
+      <w:lvlJc w:val="left"/>
+      <w:pPr>
+        <w:ind w:left="5040" w:hanging="360"/>
+      </w:pPr>
+      <w:rPr>
+        <w:rFonts w:ascii="Symbol" w:hAnsi="Symbol" w:hint="default"/>
+      </w:rPr>
+    </w:lvl>
+    <w:lvl w:ilvl="7" w:tplc="10090003" w:tentative="1">
+      <w:start w:val="1"/>
+      <w:numFmt w:val="bullet"/>
+      <w:lvlText w:val="o"/>
+      <w:lvlJc w:val="left"/>
+      <w:pPr>
+        <w:ind w:left="5760" w:hanging="360"/>
+      </w:pPr>
+      <w:rPr>
+        <w:rFonts w:ascii="Courier New" w:hAnsi="Courier New" w:cs="Courier New" w:hint="default"/>
+      </w:rPr>
+    </w:lvl>
+    <w:lvl w:ilvl="8" w:tplc="10090005" w:tentative="1">
+      <w:start w:val="1"/>
+      <w:numFmt w:val="bullet"/>
+      <w:lvlText w:val=""/>
+      <w:lvlJc w:val="left"/>
+      <w:pPr>
+        <w:ind w:left="6480" w:hanging="360"/>
+      </w:pPr>
+      <w:rPr>
+        <w:rFonts w:ascii="Wingdings" w:hAnsi="Wingdings" w:hint="default"/>
+      </w:rPr>
+    </w:lvl>
+  </w:abstractNum>
+  <w:abstractNum w:abstractNumId="8" w15:restartNumberingAfterBreak="0">
     <w:nsid w:val="3E1326E0"/>
     <w:multiLevelType w:val="hybridMultilevel"/>
     <w:tmpl w:val="1F042CE2"/>
@@ -3271,7 +4199,7 @@
       </w:rPr>
     </w:lvl>
   </w:abstractNum>
-  <w:abstractNum w:abstractNumId="7">
+  <w:abstractNum w:abstractNumId="9" w15:restartNumberingAfterBreak="0">
     <w:nsid w:val="4060693A"/>
     <w:multiLevelType w:val="hybridMultilevel"/>
     <w:tmpl w:val="5C44F612"/>
@@ -3411,7 +4339,120 @@
       </w:rPr>
     </w:lvl>
   </w:abstractNum>
-  <w:abstractNum w:abstractNumId="8">
+  <w:abstractNum w:abstractNumId="10" w15:restartNumberingAfterBreak="0">
+    <w:nsid w:val="5CC07E8F"/>
+    <w:multiLevelType w:val="hybridMultilevel"/>
+    <w:tmpl w:val="11D0DD9E"/>
+    <w:lvl w:ilvl="0" w:tplc="10090001">
+      <w:start w:val="1"/>
+      <w:numFmt w:val="bullet"/>
+      <w:lvlText w:val=""/>
+      <w:lvlJc w:val="left"/>
+      <w:pPr>
+        <w:ind w:left="720" w:hanging="360"/>
+      </w:pPr>
+      <w:rPr>
+        <w:rFonts w:ascii="Symbol" w:hAnsi="Symbol" w:hint="default"/>
+      </w:rPr>
+    </w:lvl>
+    <w:lvl w:ilvl="1" w:tplc="10090003" w:tentative="1">
+      <w:start w:val="1"/>
+      <w:numFmt w:val="bullet"/>
+      <w:lvlText w:val="o"/>
+      <w:lvlJc w:val="left"/>
+      <w:pPr>
+        <w:ind w:left="1440" w:hanging="360"/>
+      </w:pPr>
+      <w:rPr>
+        <w:rFonts w:ascii="Courier New" w:hAnsi="Courier New" w:cs="Courier New" w:hint="default"/>
+      </w:rPr>
+    </w:lvl>
+    <w:lvl w:ilvl="2" w:tplc="10090005" w:tentative="1">
+      <w:start w:val="1"/>
+      <w:numFmt w:val="bullet"/>
+      <w:lvlText w:val=""/>
+      <w:lvlJc w:val="left"/>
+      <w:pPr>
+        <w:ind w:left="2160" w:hanging="360"/>
+      </w:pPr>
+      <w:rPr>
+        <w:rFonts w:ascii="Wingdings" w:hAnsi="Wingdings" w:hint="default"/>
+      </w:rPr>
+    </w:lvl>
+    <w:lvl w:ilvl="3" w:tplc="10090001" w:tentative="1">
+      <w:start w:val="1"/>
+      <w:numFmt w:val="bullet"/>
+      <w:lvlText w:val=""/>
+      <w:lvlJc w:val="left"/>
+      <w:pPr>
+        <w:ind w:left="2880" w:hanging="360"/>
+      </w:pPr>
+      <w:rPr>
+        <w:rFonts w:ascii="Symbol" w:hAnsi="Symbol" w:hint="default"/>
+      </w:rPr>
+    </w:lvl>
+    <w:lvl w:ilvl="4" w:tplc="10090003" w:tentative="1">
+      <w:start w:val="1"/>
+      <w:numFmt w:val="bullet"/>
+      <w:lvlText w:val="o"/>
+      <w:lvlJc w:val="left"/>
+      <w:pPr>
+        <w:ind w:left="3600" w:hanging="360"/>
+      </w:pPr>
+      <w:rPr>
+        <w:rFonts w:ascii="Courier New" w:hAnsi="Courier New" w:cs="Courier New" w:hint="default"/>
+      </w:rPr>
+    </w:lvl>
+    <w:lvl w:ilvl="5" w:tplc="10090005" w:tentative="1">
+      <w:start w:val="1"/>
+      <w:numFmt w:val="bullet"/>
+      <w:lvlText w:val=""/>
+      <w:lvlJc w:val="left"/>
+      <w:pPr>
+        <w:ind w:left="4320" w:hanging="360"/>
+      </w:pPr>
+      <w:rPr>
+        <w:rFonts w:ascii="Wingdings" w:hAnsi="Wingdings" w:hint="default"/>
+      </w:rPr>
+    </w:lvl>
+    <w:lvl w:ilvl="6" w:tplc="10090001" w:tentative="1">
+      <w:start w:val="1"/>
+      <w:numFmt w:val="bullet"/>
+      <w:lvlText w:val=""/>
+      <w:lvlJc w:val="left"/>
+      <w:pPr>
+        <w:ind w:left="5040" w:hanging="360"/>
+      </w:pPr>
+      <w:rPr>
+        <w:rFonts w:ascii="Symbol" w:hAnsi="Symbol" w:hint="default"/>
+      </w:rPr>
+    </w:lvl>
+    <w:lvl w:ilvl="7" w:tplc="10090003" w:tentative="1">
+      <w:start w:val="1"/>
+      <w:numFmt w:val="bullet"/>
+      <w:lvlText w:val="o"/>
+      <w:lvlJc w:val="left"/>
+      <w:pPr>
+        <w:ind w:left="5760" w:hanging="360"/>
+      </w:pPr>
+      <w:rPr>
+        <w:rFonts w:ascii="Courier New" w:hAnsi="Courier New" w:cs="Courier New" w:hint="default"/>
+      </w:rPr>
+    </w:lvl>
+    <w:lvl w:ilvl="8" w:tplc="10090005" w:tentative="1">
+      <w:start w:val="1"/>
+      <w:numFmt w:val="bullet"/>
+      <w:lvlText w:val=""/>
+      <w:lvlJc w:val="left"/>
+      <w:pPr>
+        <w:ind w:left="6480" w:hanging="360"/>
+      </w:pPr>
+      <w:rPr>
+        <w:rFonts w:ascii="Wingdings" w:hAnsi="Wingdings" w:hint="default"/>
+      </w:rPr>
+    </w:lvl>
+  </w:abstractNum>
+  <w:abstractNum w:abstractNumId="11" w15:restartNumberingAfterBreak="0">
     <w:nsid w:val="5CFE5827"/>
     <w:multiLevelType w:val="hybridMultilevel"/>
     <w:tmpl w:val="40AEA21A"/>
@@ -3500,7 +4541,120 @@
       </w:pPr>
     </w:lvl>
   </w:abstractNum>
-  <w:abstractNum w:abstractNumId="9">
+  <w:abstractNum w:abstractNumId="12" w15:restartNumberingAfterBreak="0">
+    <w:nsid w:val="5DBE1372"/>
+    <w:multiLevelType w:val="hybridMultilevel"/>
+    <w:tmpl w:val="5D6C4FF2"/>
+    <w:lvl w:ilvl="0" w:tplc="10090001">
+      <w:start w:val="1"/>
+      <w:numFmt w:val="bullet"/>
+      <w:lvlText w:val=""/>
+      <w:lvlJc w:val="left"/>
+      <w:pPr>
+        <w:ind w:left="1080" w:hanging="360"/>
+      </w:pPr>
+      <w:rPr>
+        <w:rFonts w:ascii="Symbol" w:hAnsi="Symbol" w:hint="default"/>
+      </w:rPr>
+    </w:lvl>
+    <w:lvl w:ilvl="1" w:tplc="10090003" w:tentative="1">
+      <w:start w:val="1"/>
+      <w:numFmt w:val="bullet"/>
+      <w:lvlText w:val="o"/>
+      <w:lvlJc w:val="left"/>
+      <w:pPr>
+        <w:ind w:left="1800" w:hanging="360"/>
+      </w:pPr>
+      <w:rPr>
+        <w:rFonts w:ascii="Courier New" w:hAnsi="Courier New" w:cs="Courier New" w:hint="default"/>
+      </w:rPr>
+    </w:lvl>
+    <w:lvl w:ilvl="2" w:tplc="10090005" w:tentative="1">
+      <w:start w:val="1"/>
+      <w:numFmt w:val="bullet"/>
+      <w:lvlText w:val=""/>
+      <w:lvlJc w:val="left"/>
+      <w:pPr>
+        <w:ind w:left="2520" w:hanging="360"/>
+      </w:pPr>
+      <w:rPr>
+        <w:rFonts w:ascii="Wingdings" w:hAnsi="Wingdings" w:hint="default"/>
+      </w:rPr>
+    </w:lvl>
+    <w:lvl w:ilvl="3" w:tplc="10090001" w:tentative="1">
+      <w:start w:val="1"/>
+      <w:numFmt w:val="bullet"/>
+      <w:lvlText w:val=""/>
+      <w:lvlJc w:val="left"/>
+      <w:pPr>
+        <w:ind w:left="3240" w:hanging="360"/>
+      </w:pPr>
+      <w:rPr>
+        <w:rFonts w:ascii="Symbol" w:hAnsi="Symbol" w:hint="default"/>
+      </w:rPr>
+    </w:lvl>
+    <w:lvl w:ilvl="4" w:tplc="10090003" w:tentative="1">
+      <w:start w:val="1"/>
+      <w:numFmt w:val="bullet"/>
+      <w:lvlText w:val="o"/>
+      <w:lvlJc w:val="left"/>
+      <w:pPr>
+        <w:ind w:left="3960" w:hanging="360"/>
+      </w:pPr>
+      <w:rPr>
+        <w:rFonts w:ascii="Courier New" w:hAnsi="Courier New" w:cs="Courier New" w:hint="default"/>
+      </w:rPr>
+    </w:lvl>
+    <w:lvl w:ilvl="5" w:tplc="10090005" w:tentative="1">
+      <w:start w:val="1"/>
+      <w:numFmt w:val="bullet"/>
+      <w:lvlText w:val=""/>
+      <w:lvlJc w:val="left"/>
+      <w:pPr>
+        <w:ind w:left="4680" w:hanging="360"/>
+      </w:pPr>
+      <w:rPr>
+        <w:rFonts w:ascii="Wingdings" w:hAnsi="Wingdings" w:hint="default"/>
+      </w:rPr>
+    </w:lvl>
+    <w:lvl w:ilvl="6" w:tplc="10090001" w:tentative="1">
+      <w:start w:val="1"/>
+      <w:numFmt w:val="bullet"/>
+      <w:lvlText w:val=""/>
+      <w:lvlJc w:val="left"/>
+      <w:pPr>
+        <w:ind w:left="5400" w:hanging="360"/>
+      </w:pPr>
+      <w:rPr>
+        <w:rFonts w:ascii="Symbol" w:hAnsi="Symbol" w:hint="default"/>
+      </w:rPr>
+    </w:lvl>
+    <w:lvl w:ilvl="7" w:tplc="10090003" w:tentative="1">
+      <w:start w:val="1"/>
+      <w:numFmt w:val="bullet"/>
+      <w:lvlText w:val="o"/>
+      <w:lvlJc w:val="left"/>
+      <w:pPr>
+        <w:ind w:left="6120" w:hanging="360"/>
+      </w:pPr>
+      <w:rPr>
+        <w:rFonts w:ascii="Courier New" w:hAnsi="Courier New" w:cs="Courier New" w:hint="default"/>
+      </w:rPr>
+    </w:lvl>
+    <w:lvl w:ilvl="8" w:tplc="10090005" w:tentative="1">
+      <w:start w:val="1"/>
+      <w:numFmt w:val="bullet"/>
+      <w:lvlText w:val=""/>
+      <w:lvlJc w:val="left"/>
+      <w:pPr>
+        <w:ind w:left="6840" w:hanging="360"/>
+      </w:pPr>
+      <w:rPr>
+        <w:rFonts w:ascii="Wingdings" w:hAnsi="Wingdings" w:hint="default"/>
+      </w:rPr>
+    </w:lvl>
+  </w:abstractNum>
+  <w:abstractNum w:abstractNumId="13" w15:restartNumberingAfterBreak="0">
     <w:nsid w:val="5F4A5939"/>
     <w:multiLevelType w:val="hybridMultilevel"/>
     <w:tmpl w:val="2CFE550C"/>
@@ -3613,7 +4767,7 @@
       </w:rPr>
     </w:lvl>
   </w:abstractNum>
-  <w:abstractNum w:abstractNumId="10">
+  <w:abstractNum w:abstractNumId="14" w15:restartNumberingAfterBreak="0">
     <w:nsid w:val="68402D17"/>
     <w:multiLevelType w:val="hybridMultilevel"/>
     <w:tmpl w:val="F64C8A80"/>
@@ -3699,7 +4853,120 @@
       </w:pPr>
     </w:lvl>
   </w:abstractNum>
-  <w:abstractNum w:abstractNumId="11">
+  <w:abstractNum w:abstractNumId="15" w15:restartNumberingAfterBreak="0">
+    <w:nsid w:val="70DF6147"/>
+    <w:multiLevelType w:val="hybridMultilevel"/>
+    <w:tmpl w:val="7116BAE0"/>
+    <w:lvl w:ilvl="0" w:tplc="10090001">
+      <w:start w:val="1"/>
+      <w:numFmt w:val="bullet"/>
+      <w:lvlText w:val=""/>
+      <w:lvlJc w:val="left"/>
+      <w:pPr>
+        <w:ind w:left="1440" w:hanging="360"/>
+      </w:pPr>
+      <w:rPr>
+        <w:rFonts w:ascii="Symbol" w:hAnsi="Symbol" w:hint="default"/>
+      </w:rPr>
+    </w:lvl>
+    <w:lvl w:ilvl="1" w:tplc="10090003" w:tentative="1">
+      <w:start w:val="1"/>
+      <w:numFmt w:val="bullet"/>
+      <w:lvlText w:val="o"/>
+      <w:lvlJc w:val="left"/>
+      <w:pPr>
+        <w:ind w:left="2160" w:hanging="360"/>
+      </w:pPr>
+      <w:rPr>
+        <w:rFonts w:ascii="Courier New" w:hAnsi="Courier New" w:cs="Courier New" w:hint="default"/>
+      </w:rPr>
+    </w:lvl>
+    <w:lvl w:ilvl="2" w:tplc="10090005" w:tentative="1">
+      <w:start w:val="1"/>
+      <w:numFmt w:val="bullet"/>
+      <w:lvlText w:val=""/>
+      <w:lvlJc w:val="left"/>
+      <w:pPr>
+        <w:ind w:left="2880" w:hanging="360"/>
+      </w:pPr>
+      <w:rPr>
+        <w:rFonts w:ascii="Wingdings" w:hAnsi="Wingdings" w:hint="default"/>
+      </w:rPr>
+    </w:lvl>
+    <w:lvl w:ilvl="3" w:tplc="10090001" w:tentative="1">
+      <w:start w:val="1"/>
+      <w:numFmt w:val="bullet"/>
+      <w:lvlText w:val=""/>
+      <w:lvlJc w:val="left"/>
+      <w:pPr>
+        <w:ind w:left="3600" w:hanging="360"/>
+      </w:pPr>
+      <w:rPr>
+        <w:rFonts w:ascii="Symbol" w:hAnsi="Symbol" w:hint="default"/>
+      </w:rPr>
+    </w:lvl>
+    <w:lvl w:ilvl="4" w:tplc="10090003" w:tentative="1">
+      <w:start w:val="1"/>
+      <w:numFmt w:val="bullet"/>
+      <w:lvlText w:val="o"/>
+      <w:lvlJc w:val="left"/>
+      <w:pPr>
+        <w:ind w:left="4320" w:hanging="360"/>
+      </w:pPr>
+      <w:rPr>
+        <w:rFonts w:ascii="Courier New" w:hAnsi="Courier New" w:cs="Courier New" w:hint="default"/>
+      </w:rPr>
+    </w:lvl>
+    <w:lvl w:ilvl="5" w:tplc="10090005" w:tentative="1">
+      <w:start w:val="1"/>
+      <w:numFmt w:val="bullet"/>
+      <w:lvlText w:val=""/>
+      <w:lvlJc w:val="left"/>
+      <w:pPr>
+        <w:ind w:left="5040" w:hanging="360"/>
+      </w:pPr>
+      <w:rPr>
+        <w:rFonts w:ascii="Wingdings" w:hAnsi="Wingdings" w:hint="default"/>
+      </w:rPr>
+    </w:lvl>
+    <w:lvl w:ilvl="6" w:tplc="10090001" w:tentative="1">
+      <w:start w:val="1"/>
+      <w:numFmt w:val="bullet"/>
+      <w:lvlText w:val=""/>
+      <w:lvlJc w:val="left"/>
+      <w:pPr>
+        <w:ind w:left="5760" w:hanging="360"/>
+      </w:pPr>
+      <w:rPr>
+        <w:rFonts w:ascii="Symbol" w:hAnsi="Symbol" w:hint="default"/>
+      </w:rPr>
+    </w:lvl>
+    <w:lvl w:ilvl="7" w:tplc="10090003" w:tentative="1">
+      <w:start w:val="1"/>
+      <w:numFmt w:val="bullet"/>
+      <w:lvlText w:val="o"/>
+      <w:lvlJc w:val="left"/>
+      <w:pPr>
+        <w:ind w:left="6480" w:hanging="360"/>
+      </w:pPr>
+      <w:rPr>
+        <w:rFonts w:ascii="Courier New" w:hAnsi="Courier New" w:cs="Courier New" w:hint="default"/>
+      </w:rPr>
+    </w:lvl>
+    <w:lvl w:ilvl="8" w:tplc="10090005" w:tentative="1">
+      <w:start w:val="1"/>
+      <w:numFmt w:val="bullet"/>
+      <w:lvlText w:val=""/>
+      <w:lvlJc w:val="left"/>
+      <w:pPr>
+        <w:ind w:left="7200" w:hanging="360"/>
+      </w:pPr>
+      <w:rPr>
+        <w:rFonts w:ascii="Wingdings" w:hAnsi="Wingdings" w:hint="default"/>
+      </w:rPr>
+    </w:lvl>
+  </w:abstractNum>
+  <w:abstractNum w:abstractNumId="16" w15:restartNumberingAfterBreak="0">
     <w:nsid w:val="7856548F"/>
     <w:multiLevelType w:val="hybridMultilevel"/>
     <w:tmpl w:val="BEA69ABE"/>
@@ -3785,7 +5052,7 @@
       </w:pPr>
     </w:lvl>
   </w:abstractNum>
-  <w:abstractNum w:abstractNumId="12">
+  <w:abstractNum w:abstractNumId="17" w15:restartNumberingAfterBreak="0">
     <w:nsid w:val="79423896"/>
     <w:multiLevelType w:val="hybridMultilevel"/>
     <w:tmpl w:val="E1147990"/>
@@ -3902,46 +5169,61 @@
     <w:abstractNumId w:val="0"/>
   </w:num>
   <w:num w:numId="2">
-    <w:abstractNumId w:val="5"/>
+    <w:abstractNumId w:val="6"/>
   </w:num>
   <w:num w:numId="3">
     <w:abstractNumId w:val="3"/>
   </w:num>
   <w:num w:numId="4">
-    <w:abstractNumId w:val="12"/>
+    <w:abstractNumId w:val="17"/>
   </w:num>
   <w:num w:numId="5">
-    <w:abstractNumId w:val="8"/>
+    <w:abstractNumId w:val="11"/>
   </w:num>
   <w:num w:numId="6">
-    <w:abstractNumId w:val="11"/>
+    <w:abstractNumId w:val="16"/>
   </w:num>
   <w:num w:numId="7">
     <w:abstractNumId w:val="2"/>
   </w:num>
   <w:num w:numId="8">
-    <w:abstractNumId w:val="7"/>
+    <w:abstractNumId w:val="9"/>
   </w:num>
   <w:num w:numId="9">
     <w:abstractNumId w:val="4"/>
   </w:num>
   <w:num w:numId="10">
-    <w:abstractNumId w:val="6"/>
+    <w:abstractNumId w:val="8"/>
   </w:num>
   <w:num w:numId="11">
     <w:abstractNumId w:val="1"/>
   </w:num>
   <w:num w:numId="12">
-    <w:abstractNumId w:val="9"/>
+    <w:abstractNumId w:val="13"/>
   </w:num>
   <w:num w:numId="13">
+    <w:abstractNumId w:val="14"/>
+  </w:num>
+  <w:num w:numId="14">
+    <w:abstractNumId w:val="15"/>
+  </w:num>
+  <w:num w:numId="15">
+    <w:abstractNumId w:val="5"/>
+  </w:num>
+  <w:num w:numId="16">
+    <w:abstractNumId w:val="12"/>
+  </w:num>
+  <w:num w:numId="17">
+    <w:abstractNumId w:val="7"/>
+  </w:num>
+  <w:num w:numId="18">
     <w:abstractNumId w:val="10"/>
   </w:num>
 </w:numbering>
 </file>
 
 <file path=word/styles.xml><?xml version="1.0" encoding="utf-8"?>
-<w:styles xmlns:mc="http://schemas.openxmlformats.org/markup-compatibility/2006" xmlns:r="http://schemas.openxmlformats.org/officeDocument/2006/relationships" xmlns:w="http://schemas.openxmlformats.org/wordprocessingml/2006/main" xmlns:w14="http://schemas.microsoft.com/office/word/2010/wordml" mc:Ignorable="w14">
+<w:styles xmlns:mc="http://schemas.openxmlformats.org/markup-compatibility/2006" xmlns:r="http://schemas.openxmlformats.org/officeDocument/2006/relationships" xmlns:w="http://schemas.openxmlformats.org/wordprocessingml/2006/main" xmlns:w14="http://schemas.microsoft.com/office/word/2010/wordml" xmlns:w15="http://schemas.microsoft.com/office/word/2012/wordml" xmlns:w16cid="http://schemas.microsoft.com/office/word/2016/wordml/cid" xmlns:w16se="http://schemas.microsoft.com/office/word/2015/wordml/symex" mc:Ignorable="w14 w15 w16se w16cid">
   <w:docDefaults>
     <w:rPrDefault>
       <w:rPr>
@@ -3957,144 +5239,382 @@
       </w:pPr>
     </w:pPrDefault>
   </w:docDefaults>
-  <w:latentStyles w:defLockedState="0" w:defUIPriority="99" w:defSemiHidden="1" w:defUnhideWhenUsed="1" w:defQFormat="0" w:count="267">
-    <w:lsdException w:name="Normal" w:semiHidden="0" w:uiPriority="0" w:unhideWhenUsed="0" w:qFormat="1"/>
-    <w:lsdException w:name="heading 1" w:semiHidden="0" w:uiPriority="9" w:unhideWhenUsed="0" w:qFormat="1"/>
-    <w:lsdException w:name="heading 2" w:uiPriority="9" w:qFormat="1"/>
-    <w:lsdException w:name="heading 3" w:uiPriority="9" w:qFormat="1"/>
-    <w:lsdException w:name="heading 4" w:uiPriority="9" w:qFormat="1"/>
-    <w:lsdException w:name="heading 5" w:uiPriority="9" w:qFormat="1"/>
-    <w:lsdException w:name="heading 6" w:uiPriority="9" w:qFormat="1"/>
-    <w:lsdException w:name="heading 7" w:uiPriority="9" w:qFormat="1"/>
-    <w:lsdException w:name="heading 8" w:uiPriority="9" w:qFormat="1"/>
-    <w:lsdException w:name="heading 9" w:uiPriority="9" w:qFormat="1"/>
-    <w:lsdException w:name="toc 1" w:uiPriority="39"/>
-    <w:lsdException w:name="toc 2" w:uiPriority="39"/>
-    <w:lsdException w:name="toc 3" w:uiPriority="39"/>
-    <w:lsdException w:name="toc 4" w:uiPriority="39"/>
-    <w:lsdException w:name="toc 5" w:uiPriority="39"/>
-    <w:lsdException w:name="toc 6" w:uiPriority="39"/>
-    <w:lsdException w:name="toc 7" w:uiPriority="39"/>
-    <w:lsdException w:name="toc 8" w:uiPriority="39"/>
-    <w:lsdException w:name="toc 9" w:uiPriority="39"/>
-    <w:lsdException w:name="caption" w:uiPriority="35" w:qFormat="1"/>
-    <w:lsdException w:name="Title" w:semiHidden="0" w:uiPriority="10" w:unhideWhenUsed="0" w:qFormat="1"/>
-    <w:lsdException w:name="Default Paragraph Font" w:uiPriority="1"/>
-    <w:lsdException w:name="Subtitle" w:semiHidden="0" w:uiPriority="11" w:unhideWhenUsed="0" w:qFormat="1"/>
-    <w:lsdException w:name="Strong" w:semiHidden="0" w:uiPriority="22" w:unhideWhenUsed="0" w:qFormat="1"/>
-    <w:lsdException w:name="Emphasis" w:semiHidden="0" w:uiPriority="20" w:unhideWhenUsed="0" w:qFormat="1"/>
-    <w:lsdException w:name="Table Grid" w:semiHidden="0" w:uiPriority="39" w:unhideWhenUsed="0"/>
-    <w:lsdException w:name="Placeholder Text" w:unhideWhenUsed="0"/>
-    <w:lsdException w:name="No Spacing" w:semiHidden="0" w:uiPriority="1" w:unhideWhenUsed="0" w:qFormat="1"/>
-    <w:lsdException w:name="Light Shading" w:semiHidden="0" w:uiPriority="60" w:unhideWhenUsed="0"/>
-    <w:lsdException w:name="Light List" w:semiHidden="0" w:uiPriority="61" w:unhideWhenUsed="0"/>
-    <w:lsdException w:name="Light Grid" w:semiHidden="0" w:uiPriority="62" w:unhideWhenUsed="0"/>
-    <w:lsdException w:name="Medium Shading 1" w:semiHidden="0" w:uiPriority="63" w:unhideWhenUsed="0"/>
-    <w:lsdException w:name="Medium Shading 2" w:semiHidden="0" w:uiPriority="64" w:unhideWhenUsed="0"/>
-    <w:lsdException w:name="Medium List 1" w:semiHidden="0" w:uiPriority="65" w:unhideWhenUsed="0"/>
-    <w:lsdException w:name="Medium List 2" w:semiHidden="0" w:uiPriority="66" w:unhideWhenUsed="0"/>
-    <w:lsdException w:name="Medium Grid 1" w:semiHidden="0" w:uiPriority="67" w:unhideWhenUsed="0"/>
-    <w:lsdException w:name="Medium Grid 2" w:semiHidden="0" w:uiPriority="68" w:unhideWhenUsed="0"/>
-    <w:lsdException w:name="Medium Grid 3" w:semiHidden="0" w:uiPriority="69" w:unhideWhenUsed="0"/>
-    <w:lsdException w:name="Dark List" w:semiHidden="0" w:uiPriority="70" w:unhideWhenUsed="0"/>
-    <w:lsdException w:name="Colorful Shading" w:semiHidden="0" w:uiPriority="71" w:unhideWhenUsed="0"/>
-    <w:lsdException w:name="Colorful List" w:semiHidden="0" w:uiPriority="72" w:unhideWhenUsed="0"/>
-    <w:lsdException w:name="Colorful Grid" w:semiHidden="0" w:uiPriority="73" w:unhideWhenUsed="0"/>
-    <w:lsdException w:name="Light Shading Accent 1" w:semiHidden="0" w:uiPriority="60" w:unhideWhenUsed="0"/>
-    <w:lsdException w:name="Light List Accent 1" w:semiHidden="0" w:uiPriority="61" w:unhideWhenUsed="0"/>
-    <w:lsdException w:name="Light Grid Accent 1" w:semiHidden="0" w:uiPriority="62" w:unhideWhenUsed="0"/>
-    <w:lsdException w:name="Medium Shading 1 Accent 1" w:semiHidden="0" w:uiPriority="63" w:unhideWhenUsed="0"/>
-    <w:lsdException w:name="Medium Shading 2 Accent 1" w:semiHidden="0" w:uiPriority="64" w:unhideWhenUsed="0"/>
-    <w:lsdException w:name="Medium List 1 Accent 1" w:semiHidden="0" w:uiPriority="65" w:unhideWhenUsed="0"/>
-    <w:lsdException w:name="Revision" w:unhideWhenUsed="0"/>
-    <w:lsdException w:name="List Paragraph" w:semiHidden="0" w:uiPriority="34" w:unhideWhenUsed="0" w:qFormat="1"/>
-    <w:lsdException w:name="Quote" w:semiHidden="0" w:uiPriority="29" w:unhideWhenUsed="0" w:qFormat="1"/>
-    <w:lsdException w:name="Intense Quote" w:semiHidden="0" w:uiPriority="30" w:unhideWhenUsed="0" w:qFormat="1"/>
-    <w:lsdException w:name="Medium List 2 Accent 1" w:semiHidden="0" w:uiPriority="66" w:unhideWhenUsed="0"/>
-    <w:lsdException w:name="Medium Grid 1 Accent 1" w:semiHidden="0" w:uiPriority="67" w:unhideWhenUsed="0"/>
-    <w:lsdException w:name="Medium Grid 2 Accent 1" w:semiHidden="0" w:uiPriority="68" w:unhideWhenUsed="0"/>
-    <w:lsdException w:name="Medium Grid 3 Accent 1" w:semiHidden="0" w:uiPriority="69" w:unhideWhenUsed="0"/>
-    <w:lsdException w:name="Dark List Accent 1" w:semiHidden="0" w:uiPriority="70" w:unhideWhenUsed="0"/>
-    <w:lsdException w:name="Colorful Shading Accent 1" w:semiHidden="0" w:uiPriority="71" w:unhideWhenUsed="0"/>
-    <w:lsdException w:name="Colorful List Accent 1" w:semiHidden="0" w:uiPriority="72" w:unhideWhenUsed="0"/>
-    <w:lsdException w:name="Colorful Grid Accent 1" w:semiHidden="0" w:uiPriority="73" w:unhideWhenUsed="0"/>
-    <w:lsdException w:name="Light Shading Accent 2" w:semiHidden="0" w:uiPriority="60" w:unhideWhenUsed="0"/>
-    <w:lsdException w:name="Light List Accent 2" w:semiHidden="0" w:uiPriority="61" w:unhideWhenUsed="0"/>
-    <w:lsdException w:name="Light Grid Accent 2" w:semiHidden="0" w:uiPriority="62" w:unhideWhenUsed="0"/>
-    <w:lsdException w:name="Medium Shading 1 Accent 2" w:semiHidden="0" w:uiPriority="63" w:unhideWhenUsed="0"/>
-    <w:lsdException w:name="Medium Shading 2 Accent 2" w:semiHidden="0" w:uiPriority="64" w:unhideWhenUsed="0"/>
-    <w:lsdException w:name="Medium List 1 Accent 2" w:semiHidden="0" w:uiPriority="65" w:unhideWhenUsed="0"/>
-    <w:lsdException w:name="Medium List 2 Accent 2" w:semiHidden="0" w:uiPriority="66" w:unhideWhenUsed="0"/>
-    <w:lsdException w:name="Medium Grid 1 Accent 2" w:semiHidden="0" w:uiPriority="67" w:unhideWhenUsed="0"/>
-    <w:lsdException w:name="Medium Grid 2 Accent 2" w:semiHidden="0" w:uiPriority="68" w:unhideWhenUsed="0"/>
-    <w:lsdException w:name="Medium Grid 3 Accent 2" w:semiHidden="0" w:uiPriority="69" w:unhideWhenUsed="0"/>
-    <w:lsdException w:name="Dark List Accent 2" w:semiHidden="0" w:uiPriority="70" w:unhideWhenUsed="0"/>
-    <w:lsdException w:name="Colorful Shading Accent 2" w:semiHidden="0" w:uiPriority="71" w:unhideWhenUsed="0"/>
-    <w:lsdException w:name="Colorful List Accent 2" w:semiHidden="0" w:uiPriority="72" w:unhideWhenUsed="0"/>
-    <w:lsdException w:name="Colorful Grid Accent 2" w:semiHidden="0" w:uiPriority="73" w:unhideWhenUsed="0"/>
-    <w:lsdException w:name="Light Shading Accent 3" w:semiHidden="0" w:uiPriority="60" w:unhideWhenUsed="0"/>
-    <w:lsdException w:name="Light List Accent 3" w:semiHidden="0" w:uiPriority="61" w:unhideWhenUsed="0"/>
-    <w:lsdException w:name="Light Grid Accent 3" w:semiHidden="0" w:uiPriority="62" w:unhideWhenUsed="0"/>
-    <w:lsdException w:name="Medium Shading 1 Accent 3" w:semiHidden="0" w:uiPriority="63" w:unhideWhenUsed="0"/>
-    <w:lsdException w:name="Medium Shading 2 Accent 3" w:semiHidden="0" w:uiPriority="64" w:unhideWhenUsed="0"/>
-    <w:lsdException w:name="Medium List 1 Accent 3" w:semiHidden="0" w:uiPriority="65" w:unhideWhenUsed="0"/>
-    <w:lsdException w:name="Medium List 2 Accent 3" w:semiHidden="0" w:uiPriority="66" w:unhideWhenUsed="0"/>
-    <w:lsdException w:name="Medium Grid 1 Accent 3" w:semiHidden="0" w:uiPriority="67" w:unhideWhenUsed="0"/>
-    <w:lsdException w:name="Medium Grid 2 Accent 3" w:semiHidden="0" w:uiPriority="68" w:unhideWhenUsed="0"/>
-    <w:lsdException w:name="Medium Grid 3 Accent 3" w:semiHidden="0" w:uiPriority="69" w:unhideWhenUsed="0"/>
-    <w:lsdException w:name="Dark List Accent 3" w:semiHidden="0" w:uiPriority="70" w:unhideWhenUsed="0"/>
-    <w:lsdException w:name="Colorful Shading Accent 3" w:semiHidden="0" w:uiPriority="71" w:unhideWhenUsed="0"/>
-    <w:lsdException w:name="Colorful List Accent 3" w:semiHidden="0" w:uiPriority="72" w:unhideWhenUsed="0"/>
-    <w:lsdException w:name="Colorful Grid Accent 3" w:semiHidden="0" w:uiPriority="73" w:unhideWhenUsed="0"/>
-    <w:lsdException w:name="Light Shading Accent 4" w:semiHidden="0" w:uiPriority="60" w:unhideWhenUsed="0"/>
-    <w:lsdException w:name="Light List Accent 4" w:semiHidden="0" w:uiPriority="61" w:unhideWhenUsed="0"/>
-    <w:lsdException w:name="Light Grid Accent 4" w:semiHidden="0" w:uiPriority="62" w:unhideWhenUsed="0"/>
-    <w:lsdException w:name="Medium Shading 1 Accent 4" w:semiHidden="0" w:uiPriority="63" w:unhideWhenUsed="0"/>
-    <w:lsdException w:name="Medium Shading 2 Accent 4" w:semiHidden="0" w:uiPriority="64" w:unhideWhenUsed="0"/>
-    <w:lsdException w:name="Medium List 1 Accent 4" w:semiHidden="0" w:uiPriority="65" w:unhideWhenUsed="0"/>
-    <w:lsdException w:name="Medium List 2 Accent 4" w:semiHidden="0" w:uiPriority="66" w:unhideWhenUsed="0"/>
-    <w:lsdException w:name="Medium Grid 1 Accent 4" w:semiHidden="0" w:uiPriority="67" w:unhideWhenUsed="0"/>
-    <w:lsdException w:name="Medium Grid 2 Accent 4" w:semiHidden="0" w:uiPriority="68" w:unhideWhenUsed="0"/>
-    <w:lsdException w:name="Medium Grid 3 Accent 4" w:semiHidden="0" w:uiPriority="69" w:unhideWhenUsed="0"/>
-    <w:lsdException w:name="Dark List Accent 4" w:semiHidden="0" w:uiPriority="70" w:unhideWhenUsed="0"/>
-    <w:lsdException w:name="Colorful Shading Accent 4" w:semiHidden="0" w:uiPriority="71" w:unhideWhenUsed="0"/>
-    <w:lsdException w:name="Colorful List Accent 4" w:semiHidden="0" w:uiPriority="72" w:unhideWhenUsed="0"/>
-    <w:lsdException w:name="Colorful Grid Accent 4" w:semiHidden="0" w:uiPriority="73" w:unhideWhenUsed="0"/>
-    <w:lsdException w:name="Light Shading Accent 5" w:semiHidden="0" w:uiPriority="60" w:unhideWhenUsed="0"/>
-    <w:lsdException w:name="Light List Accent 5" w:semiHidden="0" w:uiPriority="61" w:unhideWhenUsed="0"/>
-    <w:lsdException w:name="Light Grid Accent 5" w:semiHidden="0" w:uiPriority="62" w:unhideWhenUsed="0"/>
-    <w:lsdException w:name="Medium Shading 1 Accent 5" w:semiHidden="0" w:uiPriority="63" w:unhideWhenUsed="0"/>
-    <w:lsdException w:name="Medium Shading 2 Accent 5" w:semiHidden="0" w:uiPriority="64" w:unhideWhenUsed="0"/>
-    <w:lsdException w:name="Medium List 1 Accent 5" w:semiHidden="0" w:uiPriority="65" w:unhideWhenUsed="0"/>
-    <w:lsdException w:name="Medium List 2 Accent 5" w:semiHidden="0" w:uiPriority="66" w:unhideWhenUsed="0"/>
-    <w:lsdException w:name="Medium Grid 1 Accent 5" w:semiHidden="0" w:uiPriority="67" w:unhideWhenUsed="0"/>
-    <w:lsdException w:name="Medium Grid 2 Accent 5" w:semiHidden="0" w:uiPriority="68" w:unhideWhenUsed="0"/>
-    <w:lsdException w:name="Medium Grid 3 Accent 5" w:semiHidden="0" w:uiPriority="69" w:unhideWhenUsed="0"/>
-    <w:lsdException w:name="Dark List Accent 5" w:semiHidden="0" w:uiPriority="70" w:unhideWhenUsed="0"/>
-    <w:lsdException w:name="Colorful Shading Accent 5" w:semiHidden="0" w:uiPriority="71" w:unhideWhenUsed="0"/>
-    <w:lsdException w:name="Colorful List Accent 5" w:semiHidden="0" w:uiPriority="72" w:unhideWhenUsed="0"/>
-    <w:lsdException w:name="Colorful Grid Accent 5" w:semiHidden="0" w:uiPriority="73" w:unhideWhenUsed="0"/>
-    <w:lsdException w:name="Light Shading Accent 6" w:semiHidden="0" w:uiPriority="60" w:unhideWhenUsed="0"/>
-    <w:lsdException w:name="Light List Accent 6" w:semiHidden="0" w:uiPriority="61" w:unhideWhenUsed="0"/>
-    <w:lsdException w:name="Light Grid Accent 6" w:semiHidden="0" w:uiPriority="62" w:unhideWhenUsed="0"/>
-    <w:lsdException w:name="Medium Shading 1 Accent 6" w:semiHidden="0" w:uiPriority="63" w:unhideWhenUsed="0"/>
-    <w:lsdException w:name="Medium Shading 2 Accent 6" w:semiHidden="0" w:uiPriority="64" w:unhideWhenUsed="0"/>
-    <w:lsdException w:name="Medium List 1 Accent 6" w:semiHidden="0" w:uiPriority="65" w:unhideWhenUsed="0"/>
-    <w:lsdException w:name="Medium List 2 Accent 6" w:semiHidden="0" w:uiPriority="66" w:unhideWhenUsed="0"/>
-    <w:lsdException w:name="Medium Grid 1 Accent 6" w:semiHidden="0" w:uiPriority="67" w:unhideWhenUsed="0"/>
-    <w:lsdException w:name="Medium Grid 2 Accent 6" w:semiHidden="0" w:uiPriority="68" w:unhideWhenUsed="0"/>
-    <w:lsdException w:name="Medium Grid 3 Accent 6" w:semiHidden="0" w:uiPriority="69" w:unhideWhenUsed="0"/>
-    <w:lsdException w:name="Dark List Accent 6" w:semiHidden="0" w:uiPriority="70" w:unhideWhenUsed="0"/>
-    <w:lsdException w:name="Colorful Shading Accent 6" w:semiHidden="0" w:uiPriority="71" w:unhideWhenUsed="0"/>
-    <w:lsdException w:name="Colorful List Accent 6" w:semiHidden="0" w:uiPriority="72" w:unhideWhenUsed="0"/>
-    <w:lsdException w:name="Colorful Grid Accent 6" w:semiHidden="0" w:uiPriority="73" w:unhideWhenUsed="0"/>
-    <w:lsdException w:name="Subtle Emphasis" w:semiHidden="0" w:uiPriority="19" w:unhideWhenUsed="0" w:qFormat="1"/>
-    <w:lsdException w:name="Intense Emphasis" w:semiHidden="0" w:uiPriority="21" w:unhideWhenUsed="0" w:qFormat="1"/>
-    <w:lsdException w:name="Subtle Reference" w:semiHidden="0" w:uiPriority="31" w:unhideWhenUsed="0" w:qFormat="1"/>
-    <w:lsdException w:name="Intense Reference" w:semiHidden="0" w:uiPriority="32" w:unhideWhenUsed="0" w:qFormat="1"/>
-    <w:lsdException w:name="Book Title" w:semiHidden="0" w:uiPriority="33" w:unhideWhenUsed="0" w:qFormat="1"/>
-    <w:lsdException w:name="Bibliography" w:uiPriority="37"/>
-    <w:lsdException w:name="TOC Heading" w:uiPriority="39" w:qFormat="1"/>
+  <w:latentStyles w:defLockedState="0" w:defUIPriority="99" w:defSemiHidden="0" w:defUnhideWhenUsed="0" w:defQFormat="0" w:count="375">
+    <w:lsdException w:name="Normal" w:uiPriority="0" w:qFormat="1"/>
+    <w:lsdException w:name="heading 1" w:uiPriority="9" w:qFormat="1"/>
+    <w:lsdException w:name="heading 2" w:semiHidden="1" w:uiPriority="9" w:unhideWhenUsed="1" w:qFormat="1"/>
+    <w:lsdException w:name="heading 3" w:semiHidden="1" w:uiPriority="9" w:unhideWhenUsed="1" w:qFormat="1"/>
+    <w:lsdException w:name="heading 4" w:semiHidden="1" w:uiPriority="9" w:unhideWhenUsed="1" w:qFormat="1"/>
+    <w:lsdException w:name="heading 5" w:semiHidden="1" w:uiPriority="9" w:unhideWhenUsed="1" w:qFormat="1"/>
+    <w:lsdException w:name="heading 6" w:semiHidden="1" w:uiPriority="9" w:unhideWhenUsed="1" w:qFormat="1"/>
+    <w:lsdException w:name="heading 7" w:semiHidden="1" w:uiPriority="9" w:unhideWhenUsed="1" w:qFormat="1"/>
+    <w:lsdException w:name="heading 8" w:semiHidden="1" w:uiPriority="9" w:unhideWhenUsed="1" w:qFormat="1"/>
+    <w:lsdException w:name="heading 9" w:semiHidden="1" w:uiPriority="9" w:unhideWhenUsed="1" w:qFormat="1"/>
+    <w:lsdException w:name="index 1" w:semiHidden="1" w:unhideWhenUsed="1"/>
+    <w:lsdException w:name="index 2" w:semiHidden="1" w:unhideWhenUsed="1"/>
+    <w:lsdException w:name="index 3" w:semiHidden="1" w:unhideWhenUsed="1"/>
+    <w:lsdException w:name="index 4" w:semiHidden="1" w:unhideWhenUsed="1"/>
+    <w:lsdException w:name="index 5" w:semiHidden="1" w:unhideWhenUsed="1"/>
+    <w:lsdException w:name="index 6" w:semiHidden="1" w:unhideWhenUsed="1"/>
+    <w:lsdException w:name="index 7" w:semiHidden="1" w:unhideWhenUsed="1"/>
+    <w:lsdException w:name="index 8" w:semiHidden="1" w:unhideWhenUsed="1"/>
+    <w:lsdException w:name="index 9" w:semiHidden="1" w:unhideWhenUsed="1"/>
+    <w:lsdException w:name="toc 1" w:semiHidden="1" w:uiPriority="39" w:unhideWhenUsed="1"/>
+    <w:lsdException w:name="toc 2" w:semiHidden="1" w:uiPriority="39" w:unhideWhenUsed="1"/>
+    <w:lsdException w:name="toc 3" w:semiHidden="1" w:uiPriority="39" w:unhideWhenUsed="1"/>
+    <w:lsdException w:name="toc 4" w:semiHidden="1" w:uiPriority="39" w:unhideWhenUsed="1"/>
+    <w:lsdException w:name="toc 5" w:semiHidden="1" w:uiPriority="39" w:unhideWhenUsed="1"/>
+    <w:lsdException w:name="toc 6" w:semiHidden="1" w:uiPriority="39" w:unhideWhenUsed="1"/>
+    <w:lsdException w:name="toc 7" w:semiHidden="1" w:uiPriority="39" w:unhideWhenUsed="1"/>
+    <w:lsdException w:name="toc 8" w:semiHidden="1" w:uiPriority="39" w:unhideWhenUsed="1"/>
+    <w:lsdException w:name="toc 9" w:semiHidden="1" w:uiPriority="39" w:unhideWhenUsed="1"/>
+    <w:lsdException w:name="Normal Indent" w:semiHidden="1" w:unhideWhenUsed="1"/>
+    <w:lsdException w:name="footnote text" w:semiHidden="1" w:unhideWhenUsed="1"/>
+    <w:lsdException w:name="annotation text" w:semiHidden="1" w:unhideWhenUsed="1"/>
+    <w:lsdException w:name="header" w:semiHidden="1" w:unhideWhenUsed="1"/>
+    <w:lsdException w:name="footer" w:semiHidden="1" w:unhideWhenUsed="1"/>
+    <w:lsdException w:name="index heading" w:semiHidden="1" w:unhideWhenUsed="1"/>
+    <w:lsdException w:name="caption" w:semiHidden="1" w:uiPriority="35" w:unhideWhenUsed="1" w:qFormat="1"/>
+    <w:lsdException w:name="table of figures" w:semiHidden="1" w:unhideWhenUsed="1"/>
+    <w:lsdException w:name="envelope address" w:semiHidden="1" w:unhideWhenUsed="1"/>
+    <w:lsdException w:name="envelope return" w:semiHidden="1" w:unhideWhenUsed="1"/>
+    <w:lsdException w:name="footnote reference" w:semiHidden="1" w:unhideWhenUsed="1"/>
+    <w:lsdException w:name="annotation reference" w:semiHidden="1" w:unhideWhenUsed="1"/>
+    <w:lsdException w:name="line number" w:semiHidden="1" w:unhideWhenUsed="1"/>
+    <w:lsdException w:name="page number" w:semiHidden="1" w:unhideWhenUsed="1"/>
+    <w:lsdException w:name="endnote reference" w:semiHidden="1" w:unhideWhenUsed="1"/>
+    <w:lsdException w:name="endnote text" w:semiHidden="1" w:unhideWhenUsed="1"/>
+    <w:lsdException w:name="table of authorities" w:semiHidden="1" w:unhideWhenUsed="1"/>
+    <w:lsdException w:name="macro" w:semiHidden="1" w:unhideWhenUsed="1"/>
+    <w:lsdException w:name="toa heading" w:semiHidden="1" w:unhideWhenUsed="1"/>
+    <w:lsdException w:name="List" w:semiHidden="1" w:unhideWhenUsed="1"/>
+    <w:lsdException w:name="List Bullet" w:semiHidden="1" w:unhideWhenUsed="1"/>
+    <w:lsdException w:name="List Number" w:semiHidden="1" w:unhideWhenUsed="1"/>
+    <w:lsdException w:name="List 2" w:semiHidden="1" w:unhideWhenUsed="1"/>
+    <w:lsdException w:name="List 3" w:semiHidden="1" w:unhideWhenUsed="1"/>
+    <w:lsdException w:name="List 4" w:semiHidden="1" w:unhideWhenUsed="1"/>
+    <w:lsdException w:name="List 5" w:semiHidden="1" w:unhideWhenUsed="1"/>
+    <w:lsdException w:name="List Bullet 2" w:semiHidden="1" w:unhideWhenUsed="1"/>
+    <w:lsdException w:name="List Bullet 3" w:semiHidden="1" w:unhideWhenUsed="1"/>
+    <w:lsdException w:name="List Bullet 4" w:semiHidden="1" w:unhideWhenUsed="1"/>
+    <w:lsdException w:name="List Bullet 5" w:semiHidden="1" w:unhideWhenUsed="1"/>
+    <w:lsdException w:name="List Number 2" w:semiHidden="1" w:unhideWhenUsed="1"/>
+    <w:lsdException w:name="List Number 3" w:semiHidden="1" w:unhideWhenUsed="1"/>
+    <w:lsdException w:name="List Number 4" w:semiHidden="1" w:unhideWhenUsed="1"/>
+    <w:lsdException w:name="List Number 5" w:semiHidden="1" w:unhideWhenUsed="1"/>
+    <w:lsdException w:name="Title" w:uiPriority="10" w:qFormat="1"/>
+    <w:lsdException w:name="Closing" w:semiHidden="1" w:unhideWhenUsed="1"/>
+    <w:lsdException w:name="Signature" w:semiHidden="1" w:unhideWhenUsed="1"/>
+    <w:lsdException w:name="Default Paragraph Font" w:semiHidden="1" w:uiPriority="1" w:unhideWhenUsed="1"/>
+    <w:lsdException w:name="Body Text" w:semiHidden="1" w:unhideWhenUsed="1"/>
+    <w:lsdException w:name="Body Text Indent" w:semiHidden="1" w:unhideWhenUsed="1"/>
+    <w:lsdException w:name="List Continue" w:semiHidden="1" w:unhideWhenUsed="1"/>
+    <w:lsdException w:name="List Continue 2" w:semiHidden="1" w:unhideWhenUsed="1"/>
+    <w:lsdException w:name="List Continue 3" w:semiHidden="1" w:unhideWhenUsed="1"/>
+    <w:lsdException w:name="List Continue 4" w:semiHidden="1" w:unhideWhenUsed="1"/>
+    <w:lsdException w:name="List Continue 5" w:semiHidden="1" w:unhideWhenUsed="1"/>
+    <w:lsdException w:name="Message Header" w:semiHidden="1" w:unhideWhenUsed="1"/>
+    <w:lsdException w:name="Subtitle" w:uiPriority="11" w:qFormat="1"/>
+    <w:lsdException w:name="Salutation" w:semiHidden="1" w:unhideWhenUsed="1"/>
+    <w:lsdException w:name="Date" w:semiHidden="1" w:unhideWhenUsed="1"/>
+    <w:lsdException w:name="Body Text First Indent" w:semiHidden="1" w:unhideWhenUsed="1"/>
+    <w:lsdException w:name="Body Text First Indent 2" w:semiHidden="1" w:unhideWhenUsed="1"/>
+    <w:lsdException w:name="Note Heading" w:semiHidden="1" w:unhideWhenUsed="1"/>
+    <w:lsdException w:name="Body Text 2" w:semiHidden="1" w:unhideWhenUsed="1"/>
+    <w:lsdException w:name="Body Text 3" w:semiHidden="1" w:unhideWhenUsed="1"/>
+    <w:lsdException w:name="Body Text Indent 2" w:semiHidden="1" w:unhideWhenUsed="1"/>
+    <w:lsdException w:name="Body Text Indent 3" w:semiHidden="1" w:unhideWhenUsed="1"/>
+    <w:lsdException w:name="Block Text" w:semiHidden="1" w:unhideWhenUsed="1"/>
+    <w:lsdException w:name="Hyperlink" w:semiHidden="1" w:unhideWhenUsed="1"/>
+    <w:lsdException w:name="FollowedHyperlink" w:semiHidden="1" w:unhideWhenUsed="1"/>
+    <w:lsdException w:name="Strong" w:uiPriority="22" w:qFormat="1"/>
+    <w:lsdException w:name="Emphasis" w:uiPriority="20" w:qFormat="1"/>
+    <w:lsdException w:name="Document Map" w:semiHidden="1" w:unhideWhenUsed="1"/>
+    <w:lsdException w:name="Plain Text" w:semiHidden="1" w:unhideWhenUsed="1"/>
+    <w:lsdException w:name="E-mail Signature" w:semiHidden="1" w:unhideWhenUsed="1"/>
+    <w:lsdException w:name="HTML Top of Form" w:semiHidden="1" w:unhideWhenUsed="1"/>
+    <w:lsdException w:name="HTML Bottom of Form" w:semiHidden="1" w:unhideWhenUsed="1"/>
+    <w:lsdException w:name="Normal (Web)" w:semiHidden="1" w:unhideWhenUsed="1"/>
+    <w:lsdException w:name="HTML Acronym" w:semiHidden="1" w:unhideWhenUsed="1"/>
+    <w:lsdException w:name="HTML Address" w:semiHidden="1" w:unhideWhenUsed="1"/>
+    <w:lsdException w:name="HTML Cite" w:semiHidden="1" w:unhideWhenUsed="1"/>
+    <w:lsdException w:name="HTML Code" w:semiHidden="1" w:unhideWhenUsed="1"/>
+    <w:lsdException w:name="HTML Definition" w:semiHidden="1" w:unhideWhenUsed="1"/>
+    <w:lsdException w:name="HTML Keyboard" w:semiHidden="1" w:unhideWhenUsed="1"/>
+    <w:lsdException w:name="HTML Preformatted" w:semiHidden="1" w:unhideWhenUsed="1"/>
+    <w:lsdException w:name="HTML Sample" w:semiHidden="1" w:unhideWhenUsed="1"/>
+    <w:lsdException w:name="HTML Typewriter" w:semiHidden="1" w:unhideWhenUsed="1"/>
+    <w:lsdException w:name="HTML Variable" w:semiHidden="1" w:unhideWhenUsed="1"/>
+    <w:lsdException w:name="Normal Table" w:semiHidden="1" w:unhideWhenUsed="1"/>
+    <w:lsdException w:name="annotation subject" w:semiHidden="1" w:unhideWhenUsed="1"/>
+    <w:lsdException w:name="No List" w:semiHidden="1" w:unhideWhenUsed="1"/>
+    <w:lsdException w:name="Outline List 1" w:semiHidden="1" w:unhideWhenUsed="1"/>
+    <w:lsdException w:name="Outline List 2" w:semiHidden="1" w:unhideWhenUsed="1"/>
+    <w:lsdException w:name="Outline List 3" w:semiHidden="1" w:unhideWhenUsed="1"/>
+    <w:lsdException w:name="Table Simple 1" w:semiHidden="1" w:unhideWhenUsed="1"/>
+    <w:lsdException w:name="Table Simple 2" w:semiHidden="1" w:unhideWhenUsed="1"/>
+    <w:lsdException w:name="Table Simple 3" w:semiHidden="1" w:unhideWhenUsed="1"/>
+    <w:lsdException w:name="Table Classic 1" w:semiHidden="1" w:unhideWhenUsed="1"/>
+    <w:lsdException w:name="Table Classic 2" w:semiHidden="1" w:unhideWhenUsed="1"/>
+    <w:lsdException w:name="Table Classic 3" w:semiHidden="1" w:unhideWhenUsed="1"/>
+    <w:lsdException w:name="Table Classic 4" w:semiHidden="1" w:unhideWhenUsed="1"/>
+    <w:lsdException w:name="Table Colorful 1" w:semiHidden="1" w:unhideWhenUsed="1"/>
+    <w:lsdException w:name="Table Colorful 2" w:semiHidden="1" w:unhideWhenUsed="1"/>
+    <w:lsdException w:name="Table Colorful 3" w:semiHidden="1" w:unhideWhenUsed="1"/>
+    <w:lsdException w:name="Table Columns 1" w:semiHidden="1" w:unhideWhenUsed="1"/>
+    <w:lsdException w:name="Table Columns 2" w:semiHidden="1" w:unhideWhenUsed="1"/>
+    <w:lsdException w:name="Table Columns 3" w:semiHidden="1" w:unhideWhenUsed="1"/>
+    <w:lsdException w:name="Table Columns 4" w:semiHidden="1" w:unhideWhenUsed="1"/>
+    <w:lsdException w:name="Table Columns 5" w:semiHidden="1" w:unhideWhenUsed="1"/>
+    <w:lsdException w:name="Table Grid 1" w:semiHidden="1" w:unhideWhenUsed="1"/>
+    <w:lsdException w:name="Table Grid 2" w:semiHidden="1" w:unhideWhenUsed="1"/>
+    <w:lsdException w:name="Table Grid 3" w:semiHidden="1" w:unhideWhenUsed="1"/>
+    <w:lsdException w:name="Table Grid 4" w:semiHidden="1" w:unhideWhenUsed="1"/>
+    <w:lsdException w:name="Table Grid 5" w:semiHidden="1" w:unhideWhenUsed="1"/>
+    <w:lsdException w:name="Table Grid 6" w:semiHidden="1" w:unhideWhenUsed="1"/>
+    <w:lsdException w:name="Table Grid 7" w:semiHidden="1" w:unhideWhenUsed="1"/>
+    <w:lsdException w:name="Table Grid 8" w:semiHidden="1" w:unhideWhenUsed="1"/>
+    <w:lsdException w:name="Table List 1" w:semiHidden="1" w:unhideWhenUsed="1"/>
+    <w:lsdException w:name="Table List 2" w:semiHidden="1" w:unhideWhenUsed="1"/>
+    <w:lsdException w:name="Table List 3" w:semiHidden="1" w:unhideWhenUsed="1"/>
+    <w:lsdException w:name="Table List 4" w:semiHidden="1" w:unhideWhenUsed="1"/>
+    <w:lsdException w:name="Table List 5" w:semiHidden="1" w:unhideWhenUsed="1"/>
+    <w:lsdException w:name="Table List 6" w:semiHidden="1" w:unhideWhenUsed="1"/>
+    <w:lsdException w:name="Table List 7" w:semiHidden="1" w:unhideWhenUsed="1"/>
+    <w:lsdException w:name="Table List 8" w:semiHidden="1" w:unhideWhenUsed="1"/>
+    <w:lsdException w:name="Table 3D effects 1" w:semiHidden="1" w:unhideWhenUsed="1"/>
+    <w:lsdException w:name="Table 3D effects 2" w:semiHidden="1" w:unhideWhenUsed="1"/>
+    <w:lsdException w:name="Table 3D effects 3" w:semiHidden="1" w:unhideWhenUsed="1"/>
+    <w:lsdException w:name="Table Contemporary" w:semiHidden="1" w:unhideWhenUsed="1"/>
+    <w:lsdException w:name="Table Elegant" w:semiHidden="1" w:unhideWhenUsed="1"/>
+    <w:lsdException w:name="Table Professional" w:semiHidden="1" w:unhideWhenUsed="1"/>
+    <w:lsdException w:name="Table Subtle 1" w:semiHidden="1" w:unhideWhenUsed="1"/>
+    <w:lsdException w:name="Table Subtle 2" w:semiHidden="1" w:unhideWhenUsed="1"/>
+    <w:lsdException w:name="Table Web 1" w:semiHidden="1" w:unhideWhenUsed="1"/>
+    <w:lsdException w:name="Table Web 2" w:semiHidden="1" w:unhideWhenUsed="1"/>
+    <w:lsdException w:name="Table Web 3" w:semiHidden="1" w:unhideWhenUsed="1"/>
+    <w:lsdException w:name="Balloon Text" w:semiHidden="1" w:unhideWhenUsed="1"/>
+    <w:lsdException w:name="Table Grid" w:semiHidden="1" w:uiPriority="39" w:unhideWhenUsed="1"/>
+    <w:lsdException w:name="Table Theme" w:semiHidden="1" w:unhideWhenUsed="1"/>
+    <w:lsdException w:name="Placeholder Text" w:semiHidden="1"/>
+    <w:lsdException w:name="No Spacing" w:uiPriority="1" w:qFormat="1"/>
+    <w:lsdException w:name="Light Shading" w:uiPriority="60"/>
+    <w:lsdException w:name="Light List" w:uiPriority="61"/>
+    <w:lsdException w:name="Light Grid" w:uiPriority="62"/>
+    <w:lsdException w:name="Medium Shading 1" w:uiPriority="63"/>
+    <w:lsdException w:name="Medium Shading 2" w:uiPriority="64"/>
+    <w:lsdException w:name="Medium List 1" w:uiPriority="65"/>
+    <w:lsdException w:name="Medium List 2" w:uiPriority="66"/>
+    <w:lsdException w:name="Medium Grid 1" w:uiPriority="67"/>
+    <w:lsdException w:name="Medium Grid 2" w:uiPriority="68"/>
+    <w:lsdException w:name="Medium Grid 3" w:uiPriority="69"/>
+    <w:lsdException w:name="Dark List" w:uiPriority="70"/>
+    <w:lsdException w:name="Colorful Shading" w:uiPriority="71"/>
+    <w:lsdException w:name="Colorful List" w:uiPriority="72"/>
+    <w:lsdException w:name="Colorful Grid" w:uiPriority="73"/>
+    <w:lsdException w:name="Light Shading Accent 1" w:uiPriority="60"/>
+    <w:lsdException w:name="Light List Accent 1" w:uiPriority="61"/>
+    <w:lsdException w:name="Light Grid Accent 1" w:uiPriority="62"/>
+    <w:lsdException w:name="Medium Shading 1 Accent 1" w:uiPriority="63"/>
+    <w:lsdException w:name="Medium Shading 2 Accent 1" w:uiPriority="64"/>
+    <w:lsdException w:name="Medium List 1 Accent 1" w:uiPriority="65"/>
+    <w:lsdException w:name="Revision" w:semiHidden="1"/>
+    <w:lsdException w:name="List Paragraph" w:uiPriority="34" w:qFormat="1"/>
+    <w:lsdException w:name="Quote" w:uiPriority="29" w:qFormat="1"/>
+    <w:lsdException w:name="Intense Quote" w:uiPriority="30" w:qFormat="1"/>
+    <w:lsdException w:name="Medium List 2 Accent 1" w:uiPriority="66"/>
+    <w:lsdException w:name="Medium Grid 1 Accent 1" w:uiPriority="67"/>
+    <w:lsdException w:name="Medium Grid 2 Accent 1" w:uiPriority="68"/>
+    <w:lsdException w:name="Medium Grid 3 Accent 1" w:uiPriority="69"/>
+    <w:lsdException w:name="Dark List Accent 1" w:uiPriority="70"/>
+    <w:lsdException w:name="Colorful Shading Accent 1" w:uiPriority="71"/>
+    <w:lsdException w:name="Colorful List Accent 1" w:uiPriority="72"/>
+    <w:lsdException w:name="Colorful Grid Accent 1" w:uiPriority="73"/>
+    <w:lsdException w:name="Light Shading Accent 2" w:uiPriority="60"/>
+    <w:lsdException w:name="Light List Accent 2" w:uiPriority="61"/>
+    <w:lsdException w:name="Light Grid Accent 2" w:uiPriority="62"/>
+    <w:lsdException w:name="Medium Shading 1 Accent 2" w:uiPriority="63"/>
+    <w:lsdException w:name="Medium Shading 2 Accent 2" w:uiPriority="64"/>
+    <w:lsdException w:name="Medium List 1 Accent 2" w:uiPriority="65"/>
+    <w:lsdException w:name="Medium List 2 Accent 2" w:uiPriority="66"/>
+    <w:lsdException w:name="Medium Grid 1 Accent 2" w:uiPriority="67"/>
+    <w:lsdException w:name="Medium Grid 2 Accent 2" w:uiPriority="68"/>
+    <w:lsdException w:name="Medium Grid 3 Accent 2" w:uiPriority="69"/>
+    <w:lsdException w:name="Dark List Accent 2" w:uiPriority="70"/>
+    <w:lsdException w:name="Colorful Shading Accent 2" w:uiPriority="71"/>
+    <w:lsdException w:name="Colorful List Accent 2" w:uiPriority="72"/>
+    <w:lsdException w:name="Colorful Grid Accent 2" w:uiPriority="73"/>
+    <w:lsdException w:name="Light Shading Accent 3" w:uiPriority="60"/>
+    <w:lsdException w:name="Light List Accent 3" w:uiPriority="61"/>
+    <w:lsdException w:name="Light Grid Accent 3" w:uiPriority="62"/>
+    <w:lsdException w:name="Medium Shading 1 Accent 3" w:uiPriority="63"/>
+    <w:lsdException w:name="Medium Shading 2 Accent 3" w:uiPriority="64"/>
+    <w:lsdException w:name="Medium List 1 Accent 3" w:uiPriority="65"/>
+    <w:lsdException w:name="Medium List 2 Accent 3" w:uiPriority="66"/>
+    <w:lsdException w:name="Medium Grid 1 Accent 3" w:uiPriority="67"/>
+    <w:lsdException w:name="Medium Grid 2 Accent 3" w:uiPriority="68"/>
+    <w:lsdException w:name="Medium Grid 3 Accent 3" w:uiPriority="69"/>
+    <w:lsdException w:name="Dark List Accent 3" w:uiPriority="70"/>
+    <w:lsdException w:name="Colorful Shading Accent 3" w:uiPriority="71"/>
+    <w:lsdException w:name="Colorful List Accent 3" w:uiPriority="72"/>
+    <w:lsdException w:name="Colorful Grid Accent 3" w:uiPriority="73"/>
+    <w:lsdException w:name="Light Shading Accent 4" w:uiPriority="60"/>
+    <w:lsdException w:name="Light List Accent 4" w:uiPriority="61"/>
+    <w:lsdException w:name="Light Grid Accent 4" w:uiPriority="62"/>
+    <w:lsdException w:name="Medium Shading 1 Accent 4" w:uiPriority="63"/>
+    <w:lsdException w:name="Medium Shading 2 Accent 4" w:uiPriority="64"/>
+    <w:lsdException w:name="Medium List 1 Accent 4" w:uiPriority="65"/>
+    <w:lsdException w:name="Medium List 2 Accent 4" w:uiPriority="66"/>
+    <w:lsdException w:name="Medium Grid 1 Accent 4" w:uiPriority="67"/>
+    <w:lsdException w:name="Medium Grid 2 Accent 4" w:uiPriority="68"/>
+    <w:lsdException w:name="Medium Grid 3 Accent 4" w:uiPriority="69"/>
+    <w:lsdException w:name="Dark List Accent 4" w:uiPriority="70"/>
+    <w:lsdException w:name="Colorful Shading Accent 4" w:uiPriority="71"/>
+    <w:lsdException w:name="Colorful List Accent 4" w:uiPriority="72"/>
+    <w:lsdException w:name="Colorful Grid Accent 4" w:uiPriority="73"/>
+    <w:lsdException w:name="Light Shading Accent 5" w:uiPriority="60"/>
+    <w:lsdException w:name="Light List Accent 5" w:uiPriority="61"/>
+    <w:lsdException w:name="Light Grid Accent 5" w:uiPriority="62"/>
+    <w:lsdException w:name="Medium Shading 1 Accent 5" w:uiPriority="63"/>
+    <w:lsdException w:name="Medium Shading 2 Accent 5" w:uiPriority="64"/>
+    <w:lsdException w:name="Medium List 1 Accent 5" w:uiPriority="65"/>
+    <w:lsdException w:name="Medium List 2 Accent 5" w:uiPriority="66"/>
+    <w:lsdException w:name="Medium Grid 1 Accent 5" w:uiPriority="67"/>
+    <w:lsdException w:name="Medium Grid 2 Accent 5" w:uiPriority="68"/>
+    <w:lsdException w:name="Medium Grid 3 Accent 5" w:uiPriority="69"/>
+    <w:lsdException w:name="Dark List Accent 5" w:uiPriority="70"/>
+    <w:lsdException w:name="Colorful Shading Accent 5" w:uiPriority="71"/>
+    <w:lsdException w:name="Colorful List Accent 5" w:uiPriority="72"/>
+    <w:lsdException w:name="Colorful Grid Accent 5" w:uiPriority="73"/>
+    <w:lsdException w:name="Light Shading Accent 6" w:uiPriority="60"/>
+    <w:lsdException w:name="Light List Accent 6" w:uiPriority="61"/>
+    <w:lsdException w:name="Light Grid Accent 6" w:uiPriority="62"/>
+    <w:lsdException w:name="Medium Shading 1 Accent 6" w:uiPriority="63"/>
+    <w:lsdException w:name="Medium Shading 2 Accent 6" w:uiPriority="64"/>
+    <w:lsdException w:name="Medium List 1 Accent 6" w:uiPriority="65"/>
+    <w:lsdException w:name="Medium List 2 Accent 6" w:uiPriority="66"/>
+    <w:lsdException w:name="Medium Grid 1 Accent 6" w:uiPriority="67"/>
+    <w:lsdException w:name="Medium Grid 2 Accent 6" w:uiPriority="68"/>
+    <w:lsdException w:name="Medium Grid 3 Accent 6" w:uiPriority="69"/>
+    <w:lsdException w:name="Dark List Accent 6" w:uiPriority="70"/>
+    <w:lsdException w:name="Colorful Shading Accent 6" w:uiPriority="71"/>
+    <w:lsdException w:name="Colorful List Accent 6" w:uiPriority="72"/>
+    <w:lsdException w:name="Colorful Grid Accent 6" w:uiPriority="73"/>
+    <w:lsdException w:name="Subtle Emphasis" w:uiPriority="19" w:qFormat="1"/>
+    <w:lsdException w:name="Intense Emphasis" w:uiPriority="21" w:qFormat="1"/>
+    <w:lsdException w:name="Subtle Reference" w:uiPriority="31" w:qFormat="1"/>
+    <w:lsdException w:name="Intense Reference" w:uiPriority="32" w:qFormat="1"/>
+    <w:lsdException w:name="Book Title" w:uiPriority="33" w:qFormat="1"/>
+    <w:lsdException w:name="Bibliography" w:semiHidden="1" w:uiPriority="37" w:unhideWhenUsed="1"/>
+    <w:lsdException w:name="TOC Heading" w:semiHidden="1" w:uiPriority="39" w:unhideWhenUsed="1" w:qFormat="1"/>
+    <w:lsdException w:name="Plain Table 1" w:uiPriority="41"/>
+    <w:lsdException w:name="Plain Table 2" w:uiPriority="42"/>
+    <w:lsdException w:name="Plain Table 3" w:uiPriority="43"/>
+    <w:lsdException w:name="Plain Table 4" w:uiPriority="44"/>
+    <w:lsdException w:name="Plain Table 5" w:uiPriority="45"/>
+    <w:lsdException w:name="Grid Table Light" w:uiPriority="40"/>
+    <w:lsdException w:name="Grid Table 1 Light" w:uiPriority="46"/>
+    <w:lsdException w:name="Grid Table 2" w:uiPriority="47"/>
+    <w:lsdException w:name="Grid Table 3" w:uiPriority="48"/>
+    <w:lsdException w:name="Grid Table 4" w:uiPriority="49"/>
+    <w:lsdException w:name="Grid Table 5 Dark" w:uiPriority="50"/>
+    <w:lsdException w:name="Grid Table 6 Colorful" w:uiPriority="51"/>
+    <w:lsdException w:name="Grid Table 7 Colorful" w:uiPriority="52"/>
+    <w:lsdException w:name="Grid Table 1 Light Accent 1" w:uiPriority="46"/>
+    <w:lsdException w:name="Grid Table 2 Accent 1" w:uiPriority="47"/>
+    <w:lsdException w:name="Grid Table 3 Accent 1" w:uiPriority="48"/>
+    <w:lsdException w:name="Grid Table 4 Accent 1" w:uiPriority="49"/>
+    <w:lsdException w:name="Grid Table 5 Dark Accent 1" w:uiPriority="50"/>
+    <w:lsdException w:name="Grid Table 6 Colorful Accent 1" w:uiPriority="51"/>
+    <w:lsdException w:name="Grid Table 7 Colorful Accent 1" w:uiPriority="52"/>
+    <w:lsdException w:name="Grid Table 1 Light Accent 2" w:uiPriority="46"/>
+    <w:lsdException w:name="Grid Table 2 Accent 2" w:uiPriority="47"/>
+    <w:lsdException w:name="Grid Table 3 Accent 2" w:uiPriority="48"/>
+    <w:lsdException w:name="Grid Table 4 Accent 2" w:uiPriority="49"/>
+    <w:lsdException w:name="Grid Table 5 Dark Accent 2" w:uiPriority="50"/>
+    <w:lsdException w:name="Grid Table 6 Colorful Accent 2" w:uiPriority="51"/>
+    <w:lsdException w:name="Grid Table 7 Colorful Accent 2" w:uiPriority="52"/>
+    <w:lsdException w:name="Grid Table 1 Light Accent 3" w:uiPriority="46"/>
+    <w:lsdException w:name="Grid Table 2 Accent 3" w:uiPriority="47"/>
+    <w:lsdException w:name="Grid Table 3 Accent 3" w:uiPriority="48"/>
+    <w:lsdException w:name="Grid Table 4 Accent 3" w:uiPriority="49"/>
+    <w:lsdException w:name="Grid Table 5 Dark Accent 3" w:uiPriority="50"/>
+    <w:lsdException w:name="Grid Table 6 Colorful Accent 3" w:uiPriority="51"/>
+    <w:lsdException w:name="Grid Table 7 Colorful Accent 3" w:uiPriority="52"/>
+    <w:lsdException w:name="Grid Table 1 Light Accent 4" w:uiPriority="46"/>
+    <w:lsdException w:name="Grid Table 2 Accent 4" w:uiPriority="47"/>
+    <w:lsdException w:name="Grid Table 3 Accent 4" w:uiPriority="48"/>
+    <w:lsdException w:name="Grid Table 4 Accent 4" w:uiPriority="49"/>
+    <w:lsdException w:name="Grid Table 5 Dark Accent 4" w:uiPriority="50"/>
+    <w:lsdException w:name="Grid Table 6 Colorful Accent 4" w:uiPriority="51"/>
+    <w:lsdException w:name="Grid Table 7 Colorful Accent 4" w:uiPriority="52"/>
+    <w:lsdException w:name="Grid Table 1 Light Accent 5" w:uiPriority="46"/>
+    <w:lsdException w:name="Grid Table 2 Accent 5" w:uiPriority="47"/>
+    <w:lsdException w:name="Grid Table 3 Accent 5" w:uiPriority="48"/>
+    <w:lsdException w:name="Grid Table 4 Accent 5" w:uiPriority="49"/>
+    <w:lsdException w:name="Grid Table 5 Dark Accent 5" w:uiPriority="50"/>
+    <w:lsdException w:name="Grid Table 6 Colorful Accent 5" w:uiPriority="51"/>
+    <w:lsdException w:name="Grid Table 7 Colorful Accent 5" w:uiPriority="52"/>
+    <w:lsdException w:name="Grid Table 1 Light Accent 6" w:uiPriority="46"/>
+    <w:lsdException w:name="Grid Table 2 Accent 6" w:uiPriority="47"/>
+    <w:lsdException w:name="Grid Table 3 Accent 6" w:uiPriority="48"/>
+    <w:lsdException w:name="Grid Table 4 Accent 6" w:uiPriority="49"/>
+    <w:lsdException w:name="Grid Table 5 Dark Accent 6" w:uiPriority="50"/>
+    <w:lsdException w:name="Grid Table 6 Colorful Accent 6" w:uiPriority="51"/>
+    <w:lsdException w:name="Grid Table 7 Colorful Accent 6" w:uiPriority="52"/>
+    <w:lsdException w:name="List Table 1 Light" w:uiPriority="46"/>
+    <w:lsdException w:name="List Table 2" w:uiPriority="47"/>
+    <w:lsdException w:name="List Table 3" w:uiPriority="48"/>
+    <w:lsdException w:name="List Table 4" w:uiPriority="49"/>
+    <w:lsdException w:name="List Table 5 Dark" w:uiPriority="50"/>
+    <w:lsdException w:name="List Table 6 Colorful" w:uiPriority="51"/>
+    <w:lsdException w:name="List Table 7 Colorful" w:uiPriority="52"/>
+    <w:lsdException w:name="List Table 1 Light Accent 1" w:uiPriority="46"/>
+    <w:lsdException w:name="List Table 2 Accent 1" w:uiPriority="47"/>
+    <w:lsdException w:name="List Table 3 Accent 1" w:uiPriority="48"/>
+    <w:lsdException w:name="List Table 4 Accent 1" w:uiPriority="49"/>
+    <w:lsdException w:name="List Table 5 Dark Accent 1" w:uiPriority="50"/>
+    <w:lsdException w:name="List Table 6 Colorful Accent 1" w:uiPriority="51"/>
+    <w:lsdException w:name="List Table 7 Colorful Accent 1" w:uiPriority="52"/>
+    <w:lsdException w:name="List Table 1 Light Accent 2" w:uiPriority="46"/>
+    <w:lsdException w:name="List Table 2 Accent 2" w:uiPriority="47"/>
+    <w:lsdException w:name="List Table 3 Accent 2" w:uiPriority="48"/>
+    <w:lsdException w:name="List Table 4 Accent 2" w:uiPriority="49"/>
+    <w:lsdException w:name="List Table 5 Dark Accent 2" w:uiPriority="50"/>
+    <w:lsdException w:name="List Table 6 Colorful Accent 2" w:uiPriority="51"/>
+    <w:lsdException w:name="List Table 7 Colorful Accent 2" w:uiPriority="52"/>
+    <w:lsdException w:name="List Table 1 Light Accent 3" w:uiPriority="46"/>
+    <w:lsdException w:name="List Table 2 Accent 3" w:uiPriority="47"/>
+    <w:lsdException w:name="List Table 3 Accent 3" w:uiPriority="48"/>
+    <w:lsdException w:name="List Table 4 Accent 3" w:uiPriority="49"/>
+    <w:lsdException w:name="List Table 5 Dark Accent 3" w:uiPriority="50"/>
+    <w:lsdException w:name="List Table 6 Colorful Accent 3" w:uiPriority="51"/>
+    <w:lsdException w:name="List Table 7 Colorful Accent 3" w:uiPriority="52"/>
+    <w:lsdException w:name="List Table 1 Light Accent 4" w:uiPriority="46"/>
+    <w:lsdException w:name="List Table 2 Accent 4" w:uiPriority="47"/>
+    <w:lsdException w:name="List Table 3 Accent 4" w:uiPriority="48"/>
+    <w:lsdException w:name="List Table 4 Accent 4" w:uiPriority="49"/>
+    <w:lsdException w:name="List Table 5 Dark Accent 4" w:uiPriority="50"/>
+    <w:lsdException w:name="List Table 6 Colorful Accent 4" w:uiPriority="51"/>
+    <w:lsdException w:name="List Table 7 Colorful Accent 4" w:uiPriority="52"/>
+    <w:lsdException w:name="List Table 1 Light Accent 5" w:uiPriority="46"/>
+    <w:lsdException w:name="List Table 2 Accent 5" w:uiPriority="47"/>
+    <w:lsdException w:name="List Table 3 Accent 5" w:uiPriority="48"/>
+    <w:lsdException w:name="List Table 4 Accent 5" w:uiPriority="49"/>
+    <w:lsdException w:name="List Table 5 Dark Accent 5" w:uiPriority="50"/>
+    <w:lsdException w:name="List Table 6 Colorful Accent 5" w:uiPriority="51"/>
+    <w:lsdException w:name="List Table 7 Colorful Accent 5" w:uiPriority="52"/>
+    <w:lsdException w:name="List Table 1 Light Accent 6" w:uiPriority="46"/>
+    <w:lsdException w:name="List Table 2 Accent 6" w:uiPriority="47"/>
+    <w:lsdException w:name="List Table 3 Accent 6" w:uiPriority="48"/>
+    <w:lsdException w:name="List Table 4 Accent 6" w:uiPriority="49"/>
+    <w:lsdException w:name="List Table 5 Dark Accent 6" w:uiPriority="50"/>
+    <w:lsdException w:name="List Table 6 Colorful Accent 6" w:uiPriority="51"/>
+    <w:lsdException w:name="List Table 7 Colorful Accent 6" w:uiPriority="52"/>
+    <w:lsdException w:name="Mention" w:semiHidden="1" w:unhideWhenUsed="1"/>
+    <w:lsdException w:name="Smart Hyperlink" w:semiHidden="1" w:unhideWhenUsed="1"/>
+    <w:lsdException w:name="Hashtag" w:semiHidden="1" w:unhideWhenUsed="1"/>
+    <w:lsdException w:name="Unresolved Mention" w:semiHidden="1" w:unhideWhenUsed="1"/>
   </w:latentStyles>
   <w:style w:type="paragraph" w:default="1" w:styleId="Normal">
     <w:name w:val="Normal"/>
@@ -4216,8 +5736,8 @@
       </w:tblBorders>
     </w:tblPr>
   </w:style>
-  <w:style w:type="table" w:customStyle="1" w:styleId="GridTable4Accent1">
-    <w:name w:val="Grid Table 4 Accent 1"/>
+  <w:style w:type="table" w:customStyle="1" w:styleId="GridTable4-Accent11">
+    <w:name w:val="Grid Table 4 - Accent 11"/>
     <w:basedOn w:val="TableNormal"/>
     <w:uiPriority w:val="49"/>
     <w:rsid w:val="003E068E"/>
@@ -4373,8 +5893,8 @@
       </w:tcPr>
     </w:tblStylePr>
   </w:style>
-  <w:style w:type="table" w:customStyle="1" w:styleId="GridTable2Accent1">
-    <w:name w:val="Grid Table 2 Accent 1"/>
+  <w:style w:type="table" w:customStyle="1" w:styleId="GridTable2-Accent11">
+    <w:name w:val="Grid Table 2 - Accent 11"/>
     <w:basedOn w:val="TableNormal"/>
     <w:uiPriority w:val="47"/>
     <w:rsid w:val="00323AB0"/>
@@ -4676,196 +6196,6 @@
       <w:szCs w:val="24"/>
       <w:lang w:eastAsia="en-CA"/>
     </w:rPr>
-  </w:style>
-</w:styles>
-</file>
-
-<file path=word/stylesWithEffects.xml><?xml version="1.0" encoding="utf-8"?>
-<w:styles xmlns:wpc="http://schemas.microsoft.com/office/word/2010/wordprocessingCanvas" xmlns:mc="http://schemas.openxmlformats.org/markup-compatibility/2006" xmlns:o="urn:schemas-microsoft-com:office:office" xmlns:r="http://schemas.openxmlformats.org/officeDocument/2006/relationships" xmlns:m="http://schemas.openxmlformats.org/officeDocument/2006/math" xmlns:v="urn:schemas-microsoft-com:vml" xmlns:wp14="http://schemas.microsoft.com/office/word/2010/wordprocessingDrawing" xmlns:wp="http://schemas.openxmlformats.org/drawingml/2006/wordprocessingDrawing" xmlns:w10="urn:schemas-microsoft-com:office:word" xmlns:w="http://schemas.openxmlformats.org/wordprocessingml/2006/main" xmlns:w14="http://schemas.microsoft.com/office/word/2010/wordml" xmlns:wpg="http://schemas.microsoft.com/office/word/2010/wordprocessingGroup" xmlns:wpi="http://schemas.microsoft.com/office/word/2010/wordprocessingInk" xmlns:wne="http://schemas.microsoft.com/office/word/2006/wordml" xmlns:wps="http://schemas.microsoft.com/office/word/2010/wordprocessingShape" mc:Ignorable="w14 wp14">
-  <w:docDefaults>
-    <w:rPrDefault>
-      <w:rPr>
-        <w:rFonts w:asciiTheme="minorHAnsi" w:eastAsiaTheme="minorEastAsia" w:hAnsiTheme="minorHAnsi" w:cstheme="minorBidi"/>
-        <w:sz w:val="22"/>
-        <w:szCs w:val="22"/>
-        <w:lang w:val="en-CA" w:eastAsia="ja-JP" w:bidi="ar-SA"/>
-      </w:rPr>
-    </w:rPrDefault>
-    <w:pPrDefault>
-      <w:pPr>
-        <w:spacing w:after="200" w:line="276" w:lineRule="auto"/>
-      </w:pPr>
-    </w:pPrDefault>
-  </w:docDefaults>
-  <w:latentStyles w:defLockedState="0" w:defUIPriority="99" w:defSemiHidden="1" w:defUnhideWhenUsed="1" w:defQFormat="0" w:count="267">
-    <w:lsdException w:name="Normal" w:semiHidden="0" w:uiPriority="0" w:unhideWhenUsed="0" w:qFormat="1"/>
-    <w:lsdException w:name="heading 1" w:semiHidden="0" w:uiPriority="9" w:unhideWhenUsed="0" w:qFormat="1"/>
-    <w:lsdException w:name="heading 2" w:uiPriority="9" w:qFormat="1"/>
-    <w:lsdException w:name="heading 3" w:uiPriority="9" w:qFormat="1"/>
-    <w:lsdException w:name="heading 4" w:uiPriority="9" w:qFormat="1"/>
-    <w:lsdException w:name="heading 5" w:uiPriority="9" w:qFormat="1"/>
-    <w:lsdException w:name="heading 6" w:uiPriority="9" w:qFormat="1"/>
-    <w:lsdException w:name="heading 7" w:uiPriority="9" w:qFormat="1"/>
-    <w:lsdException w:name="heading 8" w:uiPriority="9" w:qFormat="1"/>
-    <w:lsdException w:name="heading 9" w:uiPriority="9" w:qFormat="1"/>
-    <w:lsdException w:name="toc 1" w:uiPriority="39"/>
-    <w:lsdException w:name="toc 2" w:uiPriority="39"/>
-    <w:lsdException w:name="toc 3" w:uiPriority="39"/>
-    <w:lsdException w:name="toc 4" w:uiPriority="39"/>
-    <w:lsdException w:name="toc 5" w:uiPriority="39"/>
-    <w:lsdException w:name="toc 6" w:uiPriority="39"/>
-    <w:lsdException w:name="toc 7" w:uiPriority="39"/>
-    <w:lsdException w:name="toc 8" w:uiPriority="39"/>
-    <w:lsdException w:name="toc 9" w:uiPriority="39"/>
-    <w:lsdException w:name="caption" w:uiPriority="35" w:qFormat="1"/>
-    <w:lsdException w:name="Title" w:semiHidden="0" w:uiPriority="10" w:unhideWhenUsed="0" w:qFormat="1"/>
-    <w:lsdException w:name="Default Paragraph Font" w:uiPriority="1"/>
-    <w:lsdException w:name="Subtitle" w:semiHidden="0" w:uiPriority="11" w:unhideWhenUsed="0" w:qFormat="1"/>
-    <w:lsdException w:name="Strong" w:semiHidden="0" w:uiPriority="22" w:unhideWhenUsed="0" w:qFormat="1"/>
-    <w:lsdException w:name="Emphasis" w:semiHidden="0" w:uiPriority="20" w:unhideWhenUsed="0" w:qFormat="1"/>
-    <w:lsdException w:name="Table Grid" w:semiHidden="0" w:uiPriority="59" w:unhideWhenUsed="0"/>
-    <w:lsdException w:name="Placeholder Text" w:unhideWhenUsed="0"/>
-    <w:lsdException w:name="No Spacing" w:semiHidden="0" w:uiPriority="1" w:unhideWhenUsed="0" w:qFormat="1"/>
-    <w:lsdException w:name="Light Shading" w:semiHidden="0" w:uiPriority="60" w:unhideWhenUsed="0"/>
-    <w:lsdException w:name="Light List" w:semiHidden="0" w:uiPriority="61" w:unhideWhenUsed="0"/>
-    <w:lsdException w:name="Light Grid" w:semiHidden="0" w:uiPriority="62" w:unhideWhenUsed="0"/>
-    <w:lsdException w:name="Medium Shading 1" w:semiHidden="0" w:uiPriority="63" w:unhideWhenUsed="0"/>
-    <w:lsdException w:name="Medium Shading 2" w:semiHidden="0" w:uiPriority="64" w:unhideWhenUsed="0"/>
-    <w:lsdException w:name="Medium List 1" w:semiHidden="0" w:uiPriority="65" w:unhideWhenUsed="0"/>
-    <w:lsdException w:name="Medium List 2" w:semiHidden="0" w:uiPriority="66" w:unhideWhenUsed="0"/>
-    <w:lsdException w:name="Medium Grid 1" w:semiHidden="0" w:uiPriority="67" w:unhideWhenUsed="0"/>
-    <w:lsdException w:name="Medium Grid 2" w:semiHidden="0" w:uiPriority="68" w:unhideWhenUsed="0"/>
-    <w:lsdException w:name="Medium Grid 3" w:semiHidden="0" w:uiPriority="69" w:unhideWhenUsed="0"/>
-    <w:lsdException w:name="Dark List" w:semiHidden="0" w:uiPriority="70" w:unhideWhenUsed="0"/>
-    <w:lsdException w:name="Colorful Shading" w:semiHidden="0" w:uiPriority="71" w:unhideWhenUsed="0"/>
-    <w:lsdException w:name="Colorful List" w:semiHidden="0" w:uiPriority="72" w:unhideWhenUsed="0"/>
-    <w:lsdException w:name="Colorful Grid" w:semiHidden="0" w:uiPriority="73" w:unhideWhenUsed="0"/>
-    <w:lsdException w:name="Light Shading Accent 1" w:semiHidden="0" w:uiPriority="60" w:unhideWhenUsed="0"/>
-    <w:lsdException w:name="Light List Accent 1" w:semiHidden="0" w:uiPriority="61" w:unhideWhenUsed="0"/>
-    <w:lsdException w:name="Light Grid Accent 1" w:semiHidden="0" w:uiPriority="62" w:unhideWhenUsed="0"/>
-    <w:lsdException w:name="Medium Shading 1 Accent 1" w:semiHidden="0" w:uiPriority="63" w:unhideWhenUsed="0"/>
-    <w:lsdException w:name="Medium Shading 2 Accent 1" w:semiHidden="0" w:uiPriority="64" w:unhideWhenUsed="0"/>
-    <w:lsdException w:name="Medium List 1 Accent 1" w:semiHidden="0" w:uiPriority="65" w:unhideWhenUsed="0"/>
-    <w:lsdException w:name="Revision" w:unhideWhenUsed="0"/>
-    <w:lsdException w:name="List Paragraph" w:semiHidden="0" w:uiPriority="34" w:unhideWhenUsed="0" w:qFormat="1"/>
-    <w:lsdException w:name="Quote" w:semiHidden="0" w:uiPriority="29" w:unhideWhenUsed="0" w:qFormat="1"/>
-    <w:lsdException w:name="Intense Quote" w:semiHidden="0" w:uiPriority="30" w:unhideWhenUsed="0" w:qFormat="1"/>
-    <w:lsdException w:name="Medium List 2 Accent 1" w:semiHidden="0" w:uiPriority="66" w:unhideWhenUsed="0"/>
-    <w:lsdException w:name="Medium Grid 1 Accent 1" w:semiHidden="0" w:uiPriority="67" w:unhideWhenUsed="0"/>
-    <w:lsdException w:name="Medium Grid 2 Accent 1" w:semiHidden="0" w:uiPriority="68" w:unhideWhenUsed="0"/>
-    <w:lsdException w:name="Medium Grid 3 Accent 1" w:semiHidden="0" w:uiPriority="69" w:unhideWhenUsed="0"/>
-    <w:lsdException w:name="Dark List Accent 1" w:semiHidden="0" w:uiPriority="70" w:unhideWhenUsed="0"/>
-    <w:lsdException w:name="Colorful Shading Accent 1" w:semiHidden="0" w:uiPriority="71" w:unhideWhenUsed="0"/>
-    <w:lsdException w:name="Colorful List Accent 1" w:semiHidden="0" w:uiPriority="72" w:unhideWhenUsed="0"/>
-    <w:lsdException w:name="Colorful Grid Accent 1" w:semiHidden="0" w:uiPriority="73" w:unhideWhenUsed="0"/>
-    <w:lsdException w:name="Light Shading Accent 2" w:semiHidden="0" w:uiPriority="60" w:unhideWhenUsed="0"/>
-    <w:lsdException w:name="Light List Accent 2" w:semiHidden="0" w:uiPriority="61" w:unhideWhenUsed="0"/>
-    <w:lsdException w:name="Light Grid Accent 2" w:semiHidden="0" w:uiPriority="62" w:unhideWhenUsed="0"/>
-    <w:lsdException w:name="Medium Shading 1 Accent 2" w:semiHidden="0" w:uiPriority="63" w:unhideWhenUsed="0"/>
-    <w:lsdException w:name="Medium Shading 2 Accent 2" w:semiHidden="0" w:uiPriority="64" w:unhideWhenUsed="0"/>
-    <w:lsdException w:name="Medium List 1 Accent 2" w:semiHidden="0" w:uiPriority="65" w:unhideWhenUsed="0"/>
-    <w:lsdException w:name="Medium List 2 Accent 2" w:semiHidden="0" w:uiPriority="66" w:unhideWhenUsed="0"/>
-    <w:lsdException w:name="Medium Grid 1 Accent 2" w:semiHidden="0" w:uiPriority="67" w:unhideWhenUsed="0"/>
-    <w:lsdException w:name="Medium Grid 2 Accent 2" w:semiHidden="0" w:uiPriority="68" w:unhideWhenUsed="0"/>
-    <w:lsdException w:name="Medium Grid 3 Accent 2" w:semiHidden="0" w:uiPriority="69" w:unhideWhenUsed="0"/>
-    <w:lsdException w:name="Dark List Accent 2" w:semiHidden="0" w:uiPriority="70" w:unhideWhenUsed="0"/>
-    <w:lsdException w:name="Colorful Shading Accent 2" w:semiHidden="0" w:uiPriority="71" w:unhideWhenUsed="0"/>
-    <w:lsdException w:name="Colorful List Accent 2" w:semiHidden="0" w:uiPriority="72" w:unhideWhenUsed="0"/>
-    <w:lsdException w:name="Colorful Grid Accent 2" w:semiHidden="0" w:uiPriority="73" w:unhideWhenUsed="0"/>
-    <w:lsdException w:name="Light Shading Accent 3" w:semiHidden="0" w:uiPriority="60" w:unhideWhenUsed="0"/>
-    <w:lsdException w:name="Light List Accent 3" w:semiHidden="0" w:uiPriority="61" w:unhideWhenUsed="0"/>
-    <w:lsdException w:name="Light Grid Accent 3" w:semiHidden="0" w:uiPriority="62" w:unhideWhenUsed="0"/>
-    <w:lsdException w:name="Medium Shading 1 Accent 3" w:semiHidden="0" w:uiPriority="63" w:unhideWhenUsed="0"/>
-    <w:lsdException w:name="Medium Shading 2 Accent 3" w:semiHidden="0" w:uiPriority="64" w:unhideWhenUsed="0"/>
-    <w:lsdException w:name="Medium List 1 Accent 3" w:semiHidden="0" w:uiPriority="65" w:unhideWhenUsed="0"/>
-    <w:lsdException w:name="Medium List 2 Accent 3" w:semiHidden="0" w:uiPriority="66" w:unhideWhenUsed="0"/>
-    <w:lsdException w:name="Medium Grid 1 Accent 3" w:semiHidden="0" w:uiPriority="67" w:unhideWhenUsed="0"/>
-    <w:lsdException w:name="Medium Grid 2 Accent 3" w:semiHidden="0" w:uiPriority="68" w:unhideWhenUsed="0"/>
-    <w:lsdException w:name="Medium Grid 3 Accent 3" w:semiHidden="0" w:uiPriority="69" w:unhideWhenUsed="0"/>
-    <w:lsdException w:name="Dark List Accent 3" w:semiHidden="0" w:uiPriority="70" w:unhideWhenUsed="0"/>
-    <w:lsdException w:name="Colorful Shading Accent 3" w:semiHidden="0" w:uiPriority="71" w:unhideWhenUsed="0"/>
-    <w:lsdException w:name="Colorful List Accent 3" w:semiHidden="0" w:uiPriority="72" w:unhideWhenUsed="0"/>
-    <w:lsdException w:name="Colorful Grid Accent 3" w:semiHidden="0" w:uiPriority="73" w:unhideWhenUsed="0"/>
-    <w:lsdException w:name="Light Shading Accent 4" w:semiHidden="0" w:uiPriority="60" w:unhideWhenUsed="0"/>
-    <w:lsdException w:name="Light List Accent 4" w:semiHidden="0" w:uiPriority="61" w:unhideWhenUsed="0"/>
-    <w:lsdException w:name="Light Grid Accent 4" w:semiHidden="0" w:uiPriority="62" w:unhideWhenUsed="0"/>
-    <w:lsdException w:name="Medium Shading 1 Accent 4" w:semiHidden="0" w:uiPriority="63" w:unhideWhenUsed="0"/>
-    <w:lsdException w:name="Medium Shading 2 Accent 4" w:semiHidden="0" w:uiPriority="64" w:unhideWhenUsed="0"/>
-    <w:lsdException w:name="Medium List 1 Accent 4" w:semiHidden="0" w:uiPriority="65" w:unhideWhenUsed="0"/>
-    <w:lsdException w:name="Medium List 2 Accent 4" w:semiHidden="0" w:uiPriority="66" w:unhideWhenUsed="0"/>
-    <w:lsdException w:name="Medium Grid 1 Accent 4" w:semiHidden="0" w:uiPriority="67" w:unhideWhenUsed="0"/>
-    <w:lsdException w:name="Medium Grid 2 Accent 4" w:semiHidden="0" w:uiPriority="68" w:unhideWhenUsed="0"/>
-    <w:lsdException w:name="Medium Grid 3 Accent 4" w:semiHidden="0" w:uiPriority="69" w:unhideWhenUsed="0"/>
-    <w:lsdException w:name="Dark List Accent 4" w:semiHidden="0" w:uiPriority="70" w:unhideWhenUsed="0"/>
-    <w:lsdException w:name="Colorful Shading Accent 4" w:semiHidden="0" w:uiPriority="71" w:unhideWhenUsed="0"/>
-    <w:lsdException w:name="Colorful List Accent 4" w:semiHidden="0" w:uiPriority="72" w:unhideWhenUsed="0"/>
-    <w:lsdException w:name="Colorful Grid Accent 4" w:semiHidden="0" w:uiPriority="73" w:unhideWhenUsed="0"/>
-    <w:lsdException w:name="Light Shading Accent 5" w:semiHidden="0" w:uiPriority="60" w:unhideWhenUsed="0"/>
-    <w:lsdException w:name="Light List Accent 5" w:semiHidden="0" w:uiPriority="61" w:unhideWhenUsed="0"/>
-    <w:lsdException w:name="Light Grid Accent 5" w:semiHidden="0" w:uiPriority="62" w:unhideWhenUsed="0"/>
-    <w:lsdException w:name="Medium Shading 1 Accent 5" w:semiHidden="0" w:uiPriority="63" w:unhideWhenUsed="0"/>
-    <w:lsdException w:name="Medium Shading 2 Accent 5" w:semiHidden="0" w:uiPriority="64" w:unhideWhenUsed="0"/>
-    <w:lsdException w:name="Medium List 1 Accent 5" w:semiHidden="0" w:uiPriority="65" w:unhideWhenUsed="0"/>
-    <w:lsdException w:name="Medium List 2 Accent 5" w:semiHidden="0" w:uiPriority="66" w:unhideWhenUsed="0"/>
-    <w:lsdException w:name="Medium Grid 1 Accent 5" w:semiHidden="0" w:uiPriority="67" w:unhideWhenUsed="0"/>
-    <w:lsdException w:name="Medium Grid 2 Accent 5" w:semiHidden="0" w:uiPriority="68" w:unhideWhenUsed="0"/>
-    <w:lsdException w:name="Medium Grid 3 Accent 5" w:semiHidden="0" w:uiPriority="69" w:unhideWhenUsed="0"/>
-    <w:lsdException w:name="Dark List Accent 5" w:semiHidden="0" w:uiPriority="70" w:unhideWhenUsed="0"/>
-    <w:lsdException w:name="Colorful Shading Accent 5" w:semiHidden="0" w:uiPriority="71" w:unhideWhenUsed="0"/>
-    <w:lsdException w:name="Colorful List Accent 5" w:semiHidden="0" w:uiPriority="72" w:unhideWhenUsed="0"/>
-    <w:lsdException w:name="Colorful Grid Accent 5" w:semiHidden="0" w:uiPriority="73" w:unhideWhenUsed="0"/>
-    <w:lsdException w:name="Light Shading Accent 6" w:semiHidden="0" w:uiPriority="60" w:unhideWhenUsed="0"/>
-    <w:lsdException w:name="Light List Accent 6" w:semiHidden="0" w:uiPriority="61" w:unhideWhenUsed="0"/>
-    <w:lsdException w:name="Light Grid Accent 6" w:semiHidden="0" w:uiPriority="62" w:unhideWhenUsed="0"/>
-    <w:lsdException w:name="Medium Shading 1 Accent 6" w:semiHidden="0" w:uiPriority="63" w:unhideWhenUsed="0"/>
-    <w:lsdException w:name="Medium Shading 2 Accent 6" w:semiHidden="0" w:uiPriority="64" w:unhideWhenUsed="0"/>
-    <w:lsdException w:name="Medium List 1 Accent 6" w:semiHidden="0" w:uiPriority="65" w:unhideWhenUsed="0"/>
-    <w:lsdException w:name="Medium List 2 Accent 6" w:semiHidden="0" w:uiPriority="66" w:unhideWhenUsed="0"/>
-    <w:lsdException w:name="Medium Grid 1 Accent 6" w:semiHidden="0" w:uiPriority="67" w:unhideWhenUsed="0"/>
-    <w:lsdException w:name="Medium Grid 2 Accent 6" w:semiHidden="0" w:uiPriority="68" w:unhideWhenUsed="0"/>
-    <w:lsdException w:name="Medium Grid 3 Accent 6" w:semiHidden="0" w:uiPriority="69" w:unhideWhenUsed="0"/>
-    <w:lsdException w:name="Dark List Accent 6" w:semiHidden="0" w:uiPriority="70" w:unhideWhenUsed="0"/>
-    <w:lsdException w:name="Colorful Shading Accent 6" w:semiHidden="0" w:uiPriority="71" w:unhideWhenUsed="0"/>
-    <w:lsdException w:name="Colorful List Accent 6" w:semiHidden="0" w:uiPriority="72" w:unhideWhenUsed="0"/>
-    <w:lsdException w:name="Colorful Grid Accent 6" w:semiHidden="0" w:uiPriority="73" w:unhideWhenUsed="0"/>
-    <w:lsdException w:name="Subtle Emphasis" w:semiHidden="0" w:uiPriority="19" w:unhideWhenUsed="0" w:qFormat="1"/>
-    <w:lsdException w:name="Intense Emphasis" w:semiHidden="0" w:uiPriority="21" w:unhideWhenUsed="0" w:qFormat="1"/>
-    <w:lsdException w:name="Subtle Reference" w:semiHidden="0" w:uiPriority="31" w:unhideWhenUsed="0" w:qFormat="1"/>
-    <w:lsdException w:name="Intense Reference" w:semiHidden="0" w:uiPriority="32" w:unhideWhenUsed="0" w:qFormat="1"/>
-    <w:lsdException w:name="Book Title" w:semiHidden="0" w:uiPriority="33" w:unhideWhenUsed="0" w:qFormat="1"/>
-    <w:lsdException w:name="Bibliography" w:uiPriority="37"/>
-    <w:lsdException w:name="TOC Heading" w:uiPriority="39" w:qFormat="1"/>
-  </w:latentStyles>
-  <w:style w:type="paragraph" w:default="1" w:styleId="Normal">
-    <w:name w:val="Normal"/>
-    <w:qFormat/>
-  </w:style>
-  <w:style w:type="character" w:default="1" w:styleId="DefaultParagraphFont">
-    <w:name w:val="Default Paragraph Font"/>
-    <w:uiPriority w:val="1"/>
-    <w:semiHidden/>
-    <w:unhideWhenUsed/>
-  </w:style>
-  <w:style w:type="table" w:default="1" w:styleId="TableNormal">
-    <w:name w:val="Normal Table"/>
-    <w:uiPriority w:val="99"/>
-    <w:semiHidden/>
-    <w:unhideWhenUsed/>
-    <w:tblPr>
-      <w:tblInd w:w="0" w:type="dxa"/>
-      <w:tblCellMar>
-        <w:top w:w="0" w:type="dxa"/>
-        <w:left w:w="108" w:type="dxa"/>
-        <w:bottom w:w="0" w:type="dxa"/>
-        <w:right w:w="108" w:type="dxa"/>
-      </w:tblCellMar>
-    </w:tblPr>
-  </w:style>
-  <w:style w:type="numbering" w:default="1" w:styleId="NoList">
-    <w:name w:val="No List"/>
-    <w:uiPriority w:val="99"/>
-    <w:semiHidden/>
-    <w:unhideWhenUsed/>
   </w:style>
 </w:styles>
 </file>
@@ -5125,7 +6455,7 @@
   <a:extraClrSchemeLst/>
   <a:extLst>
     <a:ext uri="{05A4C25C-085E-4340-85A3-A5531E510DB2}">
-      <thm15:themeFamily xmlns:thm15="http://schemas.microsoft.com/office/thememl/2012/main" xmlns="" name="Office Theme" id="{62F939B6-93AF-4DB8-9C6B-D6C7DFDC589F}" vid="{4A3C46E8-61CC-4603-A589-7422A47A8E4A}"/>
+      <thm15:themeFamily xmlns:thm15="http://schemas.microsoft.com/office/thememl/2012/main" name="Office Theme" id="{62F939B6-93AF-4DB8-9C6B-D6C7DFDC589F}" vid="{4A3C46E8-61CC-4603-A589-7422A47A8E4A}"/>
     </a:ext>
   </a:extLst>
 </a:theme>
@@ -5136,7 +6466,7 @@
 </file>
 
 <file path=customXml/itemProps1.xml><?xml version="1.0" encoding="utf-8"?>
-<ds:datastoreItem xmlns:ds="http://schemas.openxmlformats.org/officeDocument/2006/customXml" ds:itemID="{B0C4165E-A10C-4BA7-BF8C-C90383C36BBC}">
+<ds:datastoreItem xmlns:ds="http://schemas.openxmlformats.org/officeDocument/2006/customXml" ds:itemID="{A2E2FF09-32E6-4417-B0A3-CE02D5384E37}">
   <ds:schemaRefs>
     <ds:schemaRef ds:uri="http://schemas.openxmlformats.org/officeDocument/2006/bibliography"/>
   </ds:schemaRefs>

</xml_diff>